<commit_message>
worked on Ch 6 hw
</commit_message>
<xml_diff>
--- a/Homework/HW6/HW6_Patrick-Neyland.docx
+++ b/Homework/HW6/HW6_Patrick-Neyland.docx
@@ -301,7 +301,7 @@
         <w:rPr>
           <w:rStyle w:val="VerbatimChar"/>
         </w:rPr>
-        <w:t xml:space="preserve">## [1] 1.310616</w:t>
+        <w:t xml:space="preserve">[1] 1.310616</w:t>
       </w:r>
     </w:p>
     <w:bookmarkEnd w:id="25"/>
@@ -340,7 +340,7 @@
     </w:p>
     <w:bookmarkEnd w:id="26"/>
     <w:bookmarkEnd w:id="27"/>
-    <w:bookmarkStart w:id="31" w:name="question-5"/>
+    <w:bookmarkStart w:id="33" w:name="question-5"/>
     <w:p>
       <w:pPr>
         <w:pStyle w:val="Heading2"/>
@@ -461,181 +461,175 @@
         <w:pStyle w:val="SourceCode"/>
       </w:pPr>
       <w:r>
-        <w:rPr>
-          <w:rStyle w:val="VerbatimChar"/>
-        </w:rPr>
-        <w:t xml:space="preserve">## </w:t>
-      </w:r>
-      <w:r>
-        <w:br/>
-      </w:r>
-      <w:r>
-        <w:rPr>
-          <w:rStyle w:val="VerbatimChar"/>
-        </w:rPr>
-        <w:t xml:space="preserve">## ===============================================</w:t>
-      </w:r>
-      <w:r>
-        <w:br/>
-      </w:r>
-      <w:r>
-        <w:rPr>
-          <w:rStyle w:val="VerbatimChar"/>
-        </w:rPr>
-        <w:t xml:space="preserve">##                         Dependent variable:    </w:t>
-      </w:r>
-      <w:r>
-        <w:br/>
-      </w:r>
-      <w:r>
-        <w:rPr>
-          <w:rStyle w:val="VerbatimChar"/>
-        </w:rPr>
-        <w:t xml:space="preserve">##                     ---------------------------</w:t>
-      </w:r>
-      <w:r>
-        <w:br/>
-      </w:r>
-      <w:r>
-        <w:rPr>
-          <w:rStyle w:val="VerbatimChar"/>
-        </w:rPr>
-        <w:t xml:space="preserve">##                                math4           </w:t>
-      </w:r>
-      <w:r>
-        <w:br/>
-      </w:r>
-      <w:r>
-        <w:rPr>
-          <w:rStyle w:val="VerbatimChar"/>
-        </w:rPr>
-        <w:t xml:space="preserve">## -----------------------------------------------</w:t>
-      </w:r>
-      <w:r>
-        <w:br/>
-      </w:r>
-      <w:r>
-        <w:rPr>
-          <w:rStyle w:val="VerbatimChar"/>
-        </w:rPr>
-        <w:t xml:space="preserve">## pctsgle                      -0.833***         </w:t>
-      </w:r>
-      <w:r>
-        <w:br/>
-      </w:r>
-      <w:r>
-        <w:rPr>
-          <w:rStyle w:val="VerbatimChar"/>
-        </w:rPr>
-        <w:t xml:space="preserve">##                               (0.071)          </w:t>
-      </w:r>
-      <w:r>
-        <w:br/>
-      </w:r>
-      <w:r>
-        <w:rPr>
-          <w:rStyle w:val="VerbatimChar"/>
-        </w:rPr>
-        <w:t xml:space="preserve">##                                                </w:t>
-      </w:r>
-      <w:r>
-        <w:br/>
-      </w:r>
-      <w:r>
-        <w:rPr>
-          <w:rStyle w:val="VerbatimChar"/>
-        </w:rPr>
-        <w:t xml:space="preserve">## Constant                     96.770***         </w:t>
-      </w:r>
-      <w:r>
-        <w:br/>
-      </w:r>
-      <w:r>
-        <w:rPr>
-          <w:rStyle w:val="VerbatimChar"/>
-        </w:rPr>
-        <w:t xml:space="preserve">##                               (1.597)          </w:t>
-      </w:r>
-      <w:r>
-        <w:br/>
-      </w:r>
-      <w:r>
-        <w:rPr>
-          <w:rStyle w:val="VerbatimChar"/>
-        </w:rPr>
-        <w:t xml:space="preserve">##                                                </w:t>
-      </w:r>
-      <w:r>
-        <w:br/>
-      </w:r>
-      <w:r>
-        <w:rPr>
-          <w:rStyle w:val="VerbatimChar"/>
-        </w:rPr>
-        <w:t xml:space="preserve">## -----------------------------------------------</w:t>
-      </w:r>
-      <w:r>
-        <w:br/>
-      </w:r>
-      <w:r>
-        <w:rPr>
-          <w:rStyle w:val="VerbatimChar"/>
-        </w:rPr>
-        <w:t xml:space="preserve">## Observations                    229            </w:t>
-      </w:r>
-      <w:r>
-        <w:br/>
-      </w:r>
-      <w:r>
-        <w:rPr>
-          <w:rStyle w:val="VerbatimChar"/>
-        </w:rPr>
-        <w:t xml:space="preserve">## R2                             0.380           </w:t>
-      </w:r>
-      <w:r>
-        <w:br/>
-      </w:r>
-      <w:r>
-        <w:rPr>
-          <w:rStyle w:val="VerbatimChar"/>
-        </w:rPr>
-        <w:t xml:space="preserve">## Adjusted R2                    0.377           </w:t>
-      </w:r>
-      <w:r>
-        <w:br/>
-      </w:r>
-      <w:r>
-        <w:rPr>
-          <w:rStyle w:val="VerbatimChar"/>
-        </w:rPr>
-        <w:t xml:space="preserve">## Residual Std. Error      12.480 (df = 227)     </w:t>
-      </w:r>
-      <w:r>
-        <w:br/>
-      </w:r>
-      <w:r>
-        <w:rPr>
-          <w:rStyle w:val="VerbatimChar"/>
-        </w:rPr>
-        <w:t xml:space="preserve">## F Statistic          138.853*** (df = 1; 227)  </w:t>
-      </w:r>
-      <w:r>
-        <w:br/>
-      </w:r>
-      <w:r>
-        <w:rPr>
-          <w:rStyle w:val="VerbatimChar"/>
-        </w:rPr>
-        <w:t xml:space="preserve">## ===============================================</w:t>
-      </w:r>
-      <w:r>
-        <w:br/>
-      </w:r>
-      <w:r>
-        <w:rPr>
-          <w:rStyle w:val="VerbatimChar"/>
-        </w:rPr>
-        <w:t xml:space="preserve">## Note:               *p&lt;0.1; **p&lt;0.05; ***p&lt;0.01</w:t>
+        <w:br/>
+      </w:r>
+      <w:r>
+        <w:rPr>
+          <w:rStyle w:val="VerbatimChar"/>
+        </w:rPr>
+        <w:t xml:space="preserve">===============================================</w:t>
+      </w:r>
+      <w:r>
+        <w:br/>
+      </w:r>
+      <w:r>
+        <w:rPr>
+          <w:rStyle w:val="VerbatimChar"/>
+        </w:rPr>
+        <w:t xml:space="preserve">                        Dependent variable:    </w:t>
+      </w:r>
+      <w:r>
+        <w:br/>
+      </w:r>
+      <w:r>
+        <w:rPr>
+          <w:rStyle w:val="VerbatimChar"/>
+        </w:rPr>
+        <w:t xml:space="preserve">                    ---------------------------</w:t>
+      </w:r>
+      <w:r>
+        <w:br/>
+      </w:r>
+      <w:r>
+        <w:rPr>
+          <w:rStyle w:val="VerbatimChar"/>
+        </w:rPr>
+        <w:t xml:space="preserve">                               math4           </w:t>
+      </w:r>
+      <w:r>
+        <w:br/>
+      </w:r>
+      <w:r>
+        <w:rPr>
+          <w:rStyle w:val="VerbatimChar"/>
+        </w:rPr>
+        <w:t xml:space="preserve">-----------------------------------------------</w:t>
+      </w:r>
+      <w:r>
+        <w:br/>
+      </w:r>
+      <w:r>
+        <w:rPr>
+          <w:rStyle w:val="VerbatimChar"/>
+        </w:rPr>
+        <w:t xml:space="preserve">pctsgle                      -0.833***         </w:t>
+      </w:r>
+      <w:r>
+        <w:br/>
+      </w:r>
+      <w:r>
+        <w:rPr>
+          <w:rStyle w:val="VerbatimChar"/>
+        </w:rPr>
+        <w:t xml:space="preserve">                              (0.071)          </w:t>
+      </w:r>
+      <w:r>
+        <w:br/>
+      </w:r>
+      <w:r>
+        <w:rPr>
+          <w:rStyle w:val="VerbatimChar"/>
+        </w:rPr>
+        <w:t xml:space="preserve">                                               </w:t>
+      </w:r>
+      <w:r>
+        <w:br/>
+      </w:r>
+      <w:r>
+        <w:rPr>
+          <w:rStyle w:val="VerbatimChar"/>
+        </w:rPr>
+        <w:t xml:space="preserve">Constant                     96.770***         </w:t>
+      </w:r>
+      <w:r>
+        <w:br/>
+      </w:r>
+      <w:r>
+        <w:rPr>
+          <w:rStyle w:val="VerbatimChar"/>
+        </w:rPr>
+        <w:t xml:space="preserve">                              (1.597)          </w:t>
+      </w:r>
+      <w:r>
+        <w:br/>
+      </w:r>
+      <w:r>
+        <w:rPr>
+          <w:rStyle w:val="VerbatimChar"/>
+        </w:rPr>
+        <w:t xml:space="preserve">                                               </w:t>
+      </w:r>
+      <w:r>
+        <w:br/>
+      </w:r>
+      <w:r>
+        <w:rPr>
+          <w:rStyle w:val="VerbatimChar"/>
+        </w:rPr>
+        <w:t xml:space="preserve">-----------------------------------------------</w:t>
+      </w:r>
+      <w:r>
+        <w:br/>
+      </w:r>
+      <w:r>
+        <w:rPr>
+          <w:rStyle w:val="VerbatimChar"/>
+        </w:rPr>
+        <w:t xml:space="preserve">Observations                    229            </w:t>
+      </w:r>
+      <w:r>
+        <w:br/>
+      </w:r>
+      <w:r>
+        <w:rPr>
+          <w:rStyle w:val="VerbatimChar"/>
+        </w:rPr>
+        <w:t xml:space="preserve">R2                             0.380           </w:t>
+      </w:r>
+      <w:r>
+        <w:br/>
+      </w:r>
+      <w:r>
+        <w:rPr>
+          <w:rStyle w:val="VerbatimChar"/>
+        </w:rPr>
+        <w:t xml:space="preserve">Adjusted R2                    0.377           </w:t>
+      </w:r>
+      <w:r>
+        <w:br/>
+      </w:r>
+      <w:r>
+        <w:rPr>
+          <w:rStyle w:val="VerbatimChar"/>
+        </w:rPr>
+        <w:t xml:space="preserve">Residual Std. Error      12.480 (df = 227)     </w:t>
+      </w:r>
+      <w:r>
+        <w:br/>
+      </w:r>
+      <w:r>
+        <w:rPr>
+          <w:rStyle w:val="VerbatimChar"/>
+        </w:rPr>
+        <w:t xml:space="preserve">F Statistic          138.853*** (df = 1; 227)  </w:t>
+      </w:r>
+      <w:r>
+        <w:br/>
+      </w:r>
+      <w:r>
+        <w:rPr>
+          <w:rStyle w:val="VerbatimChar"/>
+        </w:rPr>
+        <w:t xml:space="preserve">===============================================</w:t>
+      </w:r>
+      <w:r>
+        <w:br/>
+      </w:r>
+      <w:r>
+        <w:rPr>
+          <w:rStyle w:val="VerbatimChar"/>
+        </w:rPr>
+        <w:t xml:space="preserve">Note:               *p&lt;0.1; **p&lt;0.05; ***p&lt;0.01</w:t>
       </w:r>
     </w:p>
     <w:p>
@@ -700,7 +694,7 @@
         <w:rPr>
           <w:rStyle w:val="NormalTok"/>
         </w:rPr>
-        <w:t xml:space="preserve"> pctsgle </w:t>
+        <w:t xml:space="preserve">lmedinc </w:t>
       </w:r>
       <w:r>
         <w:rPr>
@@ -712,18 +706,6 @@
         <w:rPr>
           <w:rStyle w:val="NormalTok"/>
         </w:rPr>
-        <w:t xml:space="preserve"> lmedinc </w:t>
-      </w:r>
-      <w:r>
-        <w:rPr>
-          <w:rStyle w:val="SpecialCharTok"/>
-        </w:rPr>
-        <w:t xml:space="preserve">+</w:t>
-      </w:r>
-      <w:r>
-        <w:rPr>
-          <w:rStyle w:val="NormalTok"/>
-        </w:rPr>
         <w:t xml:space="preserve"> free, </w:t>
       </w:r>
       <w:r>
@@ -783,235 +765,202 @@
         <w:pStyle w:val="SourceCode"/>
       </w:pPr>
       <w:r>
-        <w:rPr>
-          <w:rStyle w:val="VerbatimChar"/>
-        </w:rPr>
-        <w:t xml:space="preserve">## </w:t>
-      </w:r>
-      <w:r>
-        <w:br/>
-      </w:r>
-      <w:r>
-        <w:rPr>
-          <w:rStyle w:val="VerbatimChar"/>
-        </w:rPr>
-        <w:t xml:space="preserve">## ===============================================</w:t>
-      </w:r>
-      <w:r>
-        <w:br/>
-      </w:r>
-      <w:r>
-        <w:rPr>
-          <w:rStyle w:val="VerbatimChar"/>
-        </w:rPr>
-        <w:t xml:space="preserve">##                         Dependent variable:    </w:t>
-      </w:r>
-      <w:r>
-        <w:br/>
-      </w:r>
-      <w:r>
-        <w:rPr>
-          <w:rStyle w:val="VerbatimChar"/>
-        </w:rPr>
-        <w:t xml:space="preserve">##                     ---------------------------</w:t>
-      </w:r>
-      <w:r>
-        <w:br/>
-      </w:r>
-      <w:r>
-        <w:rPr>
-          <w:rStyle w:val="VerbatimChar"/>
-        </w:rPr>
-        <w:t xml:space="preserve">##                                math4           </w:t>
-      </w:r>
-      <w:r>
-        <w:br/>
-      </w:r>
-      <w:r>
-        <w:rPr>
-          <w:rStyle w:val="VerbatimChar"/>
-        </w:rPr>
-        <w:t xml:space="preserve">## -----------------------------------------------</w:t>
-      </w:r>
-      <w:r>
-        <w:br/>
-      </w:r>
-      <w:r>
-        <w:rPr>
-          <w:rStyle w:val="VerbatimChar"/>
-        </w:rPr>
-        <w:t xml:space="preserve">## pctsgle                       -0.200           </w:t>
-      </w:r>
-      <w:r>
-        <w:br/>
-      </w:r>
-      <w:r>
-        <w:rPr>
-          <w:rStyle w:val="VerbatimChar"/>
-        </w:rPr>
-        <w:t xml:space="preserve">##                               (0.159)          </w:t>
-      </w:r>
-      <w:r>
-        <w:br/>
-      </w:r>
-      <w:r>
-        <w:rPr>
-          <w:rStyle w:val="VerbatimChar"/>
-        </w:rPr>
-        <w:t xml:space="preserve">##                                                </w:t>
-      </w:r>
-      <w:r>
-        <w:br/>
-      </w:r>
-      <w:r>
-        <w:rPr>
-          <w:rStyle w:val="VerbatimChar"/>
-        </w:rPr>
-        <w:t xml:space="preserve">## lmedinc                        3.560           </w:t>
-      </w:r>
-      <w:r>
-        <w:br/>
-      </w:r>
-      <w:r>
-        <w:rPr>
-          <w:rStyle w:val="VerbatimChar"/>
-        </w:rPr>
-        <w:t xml:space="preserve">##                               (5.042)          </w:t>
-      </w:r>
-      <w:r>
-        <w:br/>
-      </w:r>
-      <w:r>
-        <w:rPr>
-          <w:rStyle w:val="VerbatimChar"/>
-        </w:rPr>
-        <w:t xml:space="preserve">##                                                </w:t>
-      </w:r>
-      <w:r>
-        <w:br/>
-      </w:r>
-      <w:r>
-        <w:rPr>
-          <w:rStyle w:val="VerbatimChar"/>
-        </w:rPr>
-        <w:t xml:space="preserve">## free                         -0.396***         </w:t>
-      </w:r>
-      <w:r>
-        <w:br/>
-      </w:r>
-      <w:r>
-        <w:rPr>
-          <w:rStyle w:val="VerbatimChar"/>
-        </w:rPr>
-        <w:t xml:space="preserve">##                               (0.070)          </w:t>
-      </w:r>
-      <w:r>
-        <w:br/>
-      </w:r>
-      <w:r>
-        <w:rPr>
-          <w:rStyle w:val="VerbatimChar"/>
-        </w:rPr>
-        <w:t xml:space="preserve">##                                                </w:t>
-      </w:r>
-      <w:r>
-        <w:br/>
-      </w:r>
-      <w:r>
-        <w:rPr>
-          <w:rStyle w:val="VerbatimChar"/>
-        </w:rPr>
-        <w:t xml:space="preserve">## Constant                      51.723           </w:t>
-      </w:r>
-      <w:r>
-        <w:br/>
-      </w:r>
-      <w:r>
-        <w:rPr>
-          <w:rStyle w:val="VerbatimChar"/>
-        </w:rPr>
-        <w:t xml:space="preserve">##                              (58.478)          </w:t>
-      </w:r>
-      <w:r>
-        <w:br/>
-      </w:r>
-      <w:r>
-        <w:rPr>
-          <w:rStyle w:val="VerbatimChar"/>
-        </w:rPr>
-        <w:t xml:space="preserve">##                                                </w:t>
-      </w:r>
-      <w:r>
-        <w:br/>
-      </w:r>
-      <w:r>
-        <w:rPr>
-          <w:rStyle w:val="VerbatimChar"/>
-        </w:rPr>
-        <w:t xml:space="preserve">## -----------------------------------------------</w:t>
-      </w:r>
-      <w:r>
-        <w:br/>
-      </w:r>
-      <w:r>
-        <w:rPr>
-          <w:rStyle w:val="VerbatimChar"/>
-        </w:rPr>
-        <w:t xml:space="preserve">## Observations                    229            </w:t>
-      </w:r>
-      <w:r>
-        <w:br/>
-      </w:r>
-      <w:r>
-        <w:rPr>
-          <w:rStyle w:val="VerbatimChar"/>
-        </w:rPr>
-        <w:t xml:space="preserve">## R2                             0.460           </w:t>
-      </w:r>
-      <w:r>
-        <w:br/>
-      </w:r>
-      <w:r>
-        <w:rPr>
-          <w:rStyle w:val="VerbatimChar"/>
-        </w:rPr>
-        <w:t xml:space="preserve">## Adjusted R2                    0.453           </w:t>
-      </w:r>
-      <w:r>
-        <w:br/>
-      </w:r>
-      <w:r>
-        <w:rPr>
-          <w:rStyle w:val="VerbatimChar"/>
-        </w:rPr>
-        <w:t xml:space="preserve">## Residual Std. Error      11.696 (df = 225)     </w:t>
-      </w:r>
-      <w:r>
-        <w:br/>
-      </w:r>
-      <w:r>
-        <w:rPr>
-          <w:rStyle w:val="VerbatimChar"/>
-        </w:rPr>
-        <w:t xml:space="preserve">## F Statistic           63.848*** (df = 3; 225)  </w:t>
-      </w:r>
-      <w:r>
-        <w:br/>
-      </w:r>
-      <w:r>
-        <w:rPr>
-          <w:rStyle w:val="VerbatimChar"/>
-        </w:rPr>
-        <w:t xml:space="preserve">## ===============================================</w:t>
-      </w:r>
-      <w:r>
-        <w:br/>
-      </w:r>
-      <w:r>
-        <w:rPr>
-          <w:rStyle w:val="VerbatimChar"/>
-        </w:rPr>
-        <w:t xml:space="preserve">## Note:               *p&lt;0.1; **p&lt;0.05; ***p&lt;0.01</w:t>
+        <w:br/>
+      </w:r>
+      <w:r>
+        <w:rPr>
+          <w:rStyle w:val="VerbatimChar"/>
+        </w:rPr>
+        <w:t xml:space="preserve">===============================================</w:t>
+      </w:r>
+      <w:r>
+        <w:br/>
+      </w:r>
+      <w:r>
+        <w:rPr>
+          <w:rStyle w:val="VerbatimChar"/>
+        </w:rPr>
+        <w:t xml:space="preserve">                        Dependent variable:    </w:t>
+      </w:r>
+      <w:r>
+        <w:br/>
+      </w:r>
+      <w:r>
+        <w:rPr>
+          <w:rStyle w:val="VerbatimChar"/>
+        </w:rPr>
+        <w:t xml:space="preserve">                    ---------------------------</w:t>
+      </w:r>
+      <w:r>
+        <w:br/>
+      </w:r>
+      <w:r>
+        <w:rPr>
+          <w:rStyle w:val="VerbatimChar"/>
+        </w:rPr>
+        <w:t xml:space="preserve">                               math4           </w:t>
+      </w:r>
+      <w:r>
+        <w:br/>
+      </w:r>
+      <w:r>
+        <w:rPr>
+          <w:rStyle w:val="VerbatimChar"/>
+        </w:rPr>
+        <w:t xml:space="preserve">-----------------------------------------------</w:t>
+      </w:r>
+      <w:r>
+        <w:br/>
+      </w:r>
+      <w:r>
+        <w:rPr>
+          <w:rStyle w:val="VerbatimChar"/>
+        </w:rPr>
+        <w:t xml:space="preserve">lmedinc                       7.818**          </w:t>
+      </w:r>
+      <w:r>
+        <w:br/>
+      </w:r>
+      <w:r>
+        <w:rPr>
+          <w:rStyle w:val="VerbatimChar"/>
+        </w:rPr>
+        <w:t xml:space="preserve">                              (3.741)          </w:t>
+      </w:r>
+      <w:r>
+        <w:br/>
+      </w:r>
+      <w:r>
+        <w:rPr>
+          <w:rStyle w:val="VerbatimChar"/>
+        </w:rPr>
+        <w:t xml:space="preserve">                                               </w:t>
+      </w:r>
+      <w:r>
+        <w:br/>
+      </w:r>
+      <w:r>
+        <w:rPr>
+          <w:rStyle w:val="VerbatimChar"/>
+        </w:rPr>
+        <w:t xml:space="preserve">free                         -0.444***         </w:t>
+      </w:r>
+      <w:r>
+        <w:br/>
+      </w:r>
+      <w:r>
+        <w:rPr>
+          <w:rStyle w:val="VerbatimChar"/>
+        </w:rPr>
+        <w:t xml:space="preserve">                              (0.059)          </w:t>
+      </w:r>
+      <w:r>
+        <w:br/>
+      </w:r>
+      <w:r>
+        <w:rPr>
+          <w:rStyle w:val="VerbatimChar"/>
+        </w:rPr>
+        <w:t xml:space="preserve">                                               </w:t>
+      </w:r>
+      <w:r>
+        <w:br/>
+      </w:r>
+      <w:r>
+        <w:rPr>
+          <w:rStyle w:val="VerbatimChar"/>
+        </w:rPr>
+        <w:t xml:space="preserve">Constant                       1.179           </w:t>
+      </w:r>
+      <w:r>
+        <w:br/>
+      </w:r>
+      <w:r>
+        <w:rPr>
+          <w:rStyle w:val="VerbatimChar"/>
+        </w:rPr>
+        <w:t xml:space="preserve">                             (42.541)          </w:t>
+      </w:r>
+      <w:r>
+        <w:br/>
+      </w:r>
+      <w:r>
+        <w:rPr>
+          <w:rStyle w:val="VerbatimChar"/>
+        </w:rPr>
+        <w:t xml:space="preserve">                                               </w:t>
+      </w:r>
+      <w:r>
+        <w:br/>
+      </w:r>
+      <w:r>
+        <w:rPr>
+          <w:rStyle w:val="VerbatimChar"/>
+        </w:rPr>
+        <w:t xml:space="preserve">-----------------------------------------------</w:t>
+      </w:r>
+      <w:r>
+        <w:br/>
+      </w:r>
+      <w:r>
+        <w:rPr>
+          <w:rStyle w:val="VerbatimChar"/>
+        </w:rPr>
+        <w:t xml:space="preserve">Observations                    229            </w:t>
+      </w:r>
+      <w:r>
+        <w:br/>
+      </w:r>
+      <w:r>
+        <w:rPr>
+          <w:rStyle w:val="VerbatimChar"/>
+        </w:rPr>
+        <w:t xml:space="preserve">R2                             0.456           </w:t>
+      </w:r>
+      <w:r>
+        <w:br/>
+      </w:r>
+      <w:r>
+        <w:rPr>
+          <w:rStyle w:val="VerbatimChar"/>
+        </w:rPr>
+        <w:t xml:space="preserve">Adjusted R2                    0.451           </w:t>
+      </w:r>
+      <w:r>
+        <w:br/>
+      </w:r>
+      <w:r>
+        <w:rPr>
+          <w:rStyle w:val="VerbatimChar"/>
+        </w:rPr>
+        <w:t xml:space="preserve">Residual Std. Error      11.711 (df = 226)     </w:t>
+      </w:r>
+      <w:r>
+        <w:br/>
+      </w:r>
+      <w:r>
+        <w:rPr>
+          <w:rStyle w:val="VerbatimChar"/>
+        </w:rPr>
+        <w:t xml:space="preserve">F Statistic           94.737*** (df = 2; 226)  </w:t>
+      </w:r>
+      <w:r>
+        <w:br/>
+      </w:r>
+      <w:r>
+        <w:rPr>
+          <w:rStyle w:val="VerbatimChar"/>
+        </w:rPr>
+        <w:t xml:space="preserve">===============================================</w:t>
+      </w:r>
+      <w:r>
+        <w:br/>
+      </w:r>
+      <w:r>
+        <w:rPr>
+          <w:rStyle w:val="VerbatimChar"/>
+        </w:rPr>
+        <w:t xml:space="preserve">Note:               *p&lt;0.1; **p&lt;0.05; ***p&lt;0.01</w:t>
       </w:r>
     </w:p>
     <w:p>
@@ -1081,7 +1030,7 @@
         <w:rPr>
           <w:rStyle w:val="VerbatimChar"/>
         </w:rPr>
-        <w:t xml:space="preserve">## [1] -0.7469703</w:t>
+        <w:t xml:space="preserve">[1] -0.7469703</w:t>
       </w:r>
     </w:p>
     <w:p>
@@ -1146,9 +1095,2746 @@
       <w:r>
         <w:t xml:space="preserve">is -0.747</w:t>
       </w:r>
+      <w:r>
+        <w:t xml:space="preserve"> </w:t>
+      </w:r>
+      <w:r>
+        <w:t xml:space="preserve">Yes, it ahs the sign I expected. The higher a family’s income, the less likely they will be to receive free lunch at school.</w:t>
+      </w:r>
     </w:p>
     <w:bookmarkEnd w:id="30"/>
+    <w:bookmarkStart w:id="31" w:name="part-iv"/>
+    <w:p>
+      <w:pPr>
+        <w:pStyle w:val="Heading3"/>
+      </w:pPr>
+      <w:r>
+        <w:t xml:space="preserve">Part iv</w:t>
+      </w:r>
+    </w:p>
+    <w:p>
+      <w:pPr>
+        <w:pStyle w:val="FirstParagraph"/>
+      </w:pPr>
+      <w:r>
+        <w:t xml:space="preserve">I don’t think the correlation between</w:t>
+      </w:r>
+      <w:r>
+        <w:t xml:space="preserve"> </w:t>
+      </w:r>
+      <m:oMath>
+        <m:r>
+          <m:t>l</m:t>
+        </m:r>
+        <m:r>
+          <m:t>m</m:t>
+        </m:r>
+        <m:r>
+          <m:t>e</m:t>
+        </m:r>
+        <m:r>
+          <m:t>d</m:t>
+        </m:r>
+        <m:r>
+          <m:t>i</m:t>
+        </m:r>
+        <m:r>
+          <m:t>n</m:t>
+        </m:r>
+        <m:r>
+          <m:t>c</m:t>
+        </m:r>
+      </m:oMath>
+      <w:r>
+        <w:t xml:space="preserve"> </w:t>
+      </w:r>
+      <w:r>
+        <w:t xml:space="preserve">and</w:t>
+      </w:r>
+      <w:r>
+        <w:t xml:space="preserve"> </w:t>
+      </w:r>
+      <m:oMath>
+        <m:r>
+          <m:t>f</m:t>
+        </m:r>
+        <m:r>
+          <m:t>r</m:t>
+        </m:r>
+        <m:r>
+          <m:t>e</m:t>
+        </m:r>
+        <m:r>
+          <m:t>e</m:t>
+        </m:r>
+      </m:oMath>
+      <w:r>
+        <w:t xml:space="preserve"> </w:t>
+      </w:r>
+      <w:r>
+        <w:t xml:space="preserve">are enough to justify dropping one of them on its own. The</w:t>
+      </w:r>
+      <w:r>
+        <w:t xml:space="preserve"> </w:t>
+      </w:r>
+      <m:oMath>
+        <m:sSup>
+          <m:e>
+            <m:r>
+              <m:t>R</m:t>
+            </m:r>
+          </m:e>
+          <m:sup>
+            <m:r>
+              <m:t>2</m:t>
+            </m:r>
+          </m:sup>
+        </m:sSup>
+      </m:oMath>
+      <w:r>
+        <w:t xml:space="preserve"> </w:t>
+      </w:r>
+      <w:r>
+        <w:t xml:space="preserve">variable should also be considered. If we remove it without deeper analysis, we may be underspecifying the model and introducing unnecessary bias.</w:t>
+      </w:r>
+    </w:p>
     <w:bookmarkEnd w:id="31"/>
+    <w:bookmarkStart w:id="32" w:name="part-v"/>
+    <w:p>
+      <w:pPr>
+        <w:pStyle w:val="Heading3"/>
+      </w:pPr>
+      <w:r>
+        <w:t xml:space="preserve">Part v</w:t>
+      </w:r>
+    </w:p>
+    <w:p>
+      <w:pPr>
+        <w:pStyle w:val="FirstParagraph"/>
+      </w:pPr>
+      <w:r>
+        <w:t xml:space="preserve">Watch class from 10/13 and look at the lecture R scripts</w:t>
+      </w:r>
+    </w:p>
+    <w:bookmarkEnd w:id="32"/>
+    <w:bookmarkEnd w:id="33"/>
+    <w:bookmarkStart w:id="38" w:name="question-6"/>
+    <w:p>
+      <w:pPr>
+        <w:pStyle w:val="Heading2"/>
+      </w:pPr>
+      <w:r>
+        <w:t xml:space="preserve">Question 6</w:t>
+      </w:r>
+    </w:p>
+    <w:bookmarkStart w:id="34" w:name="part-i-2"/>
+    <w:p>
+      <w:pPr>
+        <w:pStyle w:val="Heading3"/>
+      </w:pPr>
+      <w:r>
+        <w:t xml:space="preserve">Part i</w:t>
+      </w:r>
+    </w:p>
+    <w:p>
+      <w:pPr>
+        <w:pStyle w:val="SourceCode"/>
+      </w:pPr>
+      <w:r>
+        <w:rPr>
+          <w:rStyle w:val="NormalTok"/>
+        </w:rPr>
+        <w:t xml:space="preserve">x </w:t>
+      </w:r>
+      <w:r>
+        <w:rPr>
+          <w:rStyle w:val="OtherTok"/>
+        </w:rPr>
+        <w:t xml:space="preserve">&lt;-</w:t>
+      </w:r>
+      <w:r>
+        <w:rPr>
+          <w:rStyle w:val="NormalTok"/>
+        </w:rPr>
+        <w:t xml:space="preserve"> </w:t>
+      </w:r>
+      <w:r>
+        <w:rPr>
+          <w:rStyle w:val="FunctionTok"/>
+        </w:rPr>
+        <w:t xml:space="preserve">range</w:t>
+      </w:r>
+      <w:r>
+        <w:rPr>
+          <w:rStyle w:val="NormalTok"/>
+        </w:rPr>
+        <w:t xml:space="preserve">(htv</w:t>
+      </w:r>
+      <w:r>
+        <w:rPr>
+          <w:rStyle w:val="SpecialCharTok"/>
+        </w:rPr>
+        <w:t xml:space="preserve">$</w:t>
+      </w:r>
+      <w:r>
+        <w:rPr>
+          <w:rStyle w:val="NormalTok"/>
+        </w:rPr>
+        <w:t xml:space="preserve">educ)</w:t>
+      </w:r>
+      <w:r>
+        <w:br/>
+      </w:r>
+      <w:r>
+        <w:rPr>
+          <w:rStyle w:val="FunctionTok"/>
+        </w:rPr>
+        <w:t xml:space="preserve">diff</w:t>
+      </w:r>
+      <w:r>
+        <w:rPr>
+          <w:rStyle w:val="NormalTok"/>
+        </w:rPr>
+        <w:t xml:space="preserve">(x)</w:t>
+      </w:r>
+    </w:p>
+    <w:p>
+      <w:pPr>
+        <w:pStyle w:val="SourceCode"/>
+      </w:pPr>
+      <w:r>
+        <w:rPr>
+          <w:rStyle w:val="VerbatimChar"/>
+        </w:rPr>
+        <w:t xml:space="preserve">[1] 14</w:t>
+      </w:r>
+    </w:p>
+    <w:p>
+      <w:pPr>
+        <w:pStyle w:val="SourceCode"/>
+      </w:pPr>
+      <w:r>
+        <w:rPr>
+          <w:rStyle w:val="NormalTok"/>
+        </w:rPr>
+        <w:t xml:space="preserve">tb1 </w:t>
+      </w:r>
+      <w:r>
+        <w:rPr>
+          <w:rStyle w:val="OtherTok"/>
+        </w:rPr>
+        <w:t xml:space="preserve">&lt;-</w:t>
+      </w:r>
+      <w:r>
+        <w:rPr>
+          <w:rStyle w:val="NormalTok"/>
+        </w:rPr>
+        <w:t xml:space="preserve"> </w:t>
+      </w:r>
+      <w:r>
+        <w:rPr>
+          <w:rStyle w:val="FunctionTok"/>
+        </w:rPr>
+        <w:t xml:space="preserve">table</w:t>
+      </w:r>
+      <w:r>
+        <w:rPr>
+          <w:rStyle w:val="NormalTok"/>
+        </w:rPr>
+        <w:t xml:space="preserve">(htv</w:t>
+      </w:r>
+      <w:r>
+        <w:rPr>
+          <w:rStyle w:val="SpecialCharTok"/>
+        </w:rPr>
+        <w:t xml:space="preserve">$</w:t>
+      </w:r>
+      <w:r>
+        <w:rPr>
+          <w:rStyle w:val="NormalTok"/>
+        </w:rPr>
+        <w:t xml:space="preserve">educ</w:t>
+      </w:r>
+      <w:r>
+        <w:rPr>
+          <w:rStyle w:val="SpecialCharTok"/>
+        </w:rPr>
+        <w:t xml:space="preserve">==</w:t>
+      </w:r>
+      <w:r>
+        <w:rPr>
+          <w:rStyle w:val="DecValTok"/>
+        </w:rPr>
+        <w:t xml:space="preserve">12</w:t>
+      </w:r>
+      <w:r>
+        <w:rPr>
+          <w:rStyle w:val="NormalTok"/>
+        </w:rPr>
+        <w:t xml:space="preserve">)</w:t>
+      </w:r>
+      <w:r>
+        <w:br/>
+      </w:r>
+      <w:r>
+        <w:rPr>
+          <w:rStyle w:val="NormalTok"/>
+        </w:rPr>
+        <w:t xml:space="preserve">ptb1 </w:t>
+      </w:r>
+      <w:r>
+        <w:rPr>
+          <w:rStyle w:val="OtherTok"/>
+        </w:rPr>
+        <w:t xml:space="preserve">&lt;-</w:t>
+      </w:r>
+      <w:r>
+        <w:rPr>
+          <w:rStyle w:val="NormalTok"/>
+        </w:rPr>
+        <w:t xml:space="preserve"> </w:t>
+      </w:r>
+      <w:r>
+        <w:rPr>
+          <w:rStyle w:val="FunctionTok"/>
+        </w:rPr>
+        <w:t xml:space="preserve">prop.table</w:t>
+      </w:r>
+      <w:r>
+        <w:rPr>
+          <w:rStyle w:val="NormalTok"/>
+        </w:rPr>
+        <w:t xml:space="preserve">(tb1)</w:t>
+      </w:r>
+      <w:r>
+        <w:rPr>
+          <w:rStyle w:val="SpecialCharTok"/>
+        </w:rPr>
+        <w:t xml:space="preserve">*</w:t>
+      </w:r>
+      <w:r>
+        <w:rPr>
+          <w:rStyle w:val="DecValTok"/>
+        </w:rPr>
+        <w:t xml:space="preserve">100</w:t>
+      </w:r>
+      <w:r>
+        <w:br/>
+      </w:r>
+      <w:r>
+        <w:rPr>
+          <w:rStyle w:val="NormalTok"/>
+        </w:rPr>
+        <w:t xml:space="preserve">ptb1[</w:t>
+      </w:r>
+      <w:r>
+        <w:rPr>
+          <w:rStyle w:val="DecValTok"/>
+        </w:rPr>
+        <w:t xml:space="preserve">2</w:t>
+      </w:r>
+      <w:r>
+        <w:rPr>
+          <w:rStyle w:val="NormalTok"/>
+        </w:rPr>
+        <w:t xml:space="preserve">]</w:t>
+      </w:r>
+    </w:p>
+    <w:p>
+      <w:pPr>
+        <w:pStyle w:val="SourceCode"/>
+      </w:pPr>
+      <w:r>
+        <w:rPr>
+          <w:rStyle w:val="VerbatimChar"/>
+        </w:rPr>
+        <w:t xml:space="preserve">    TRUE </w:t>
+      </w:r>
+      <w:r>
+        <w:br/>
+      </w:r>
+      <w:r>
+        <w:rPr>
+          <w:rStyle w:val="VerbatimChar"/>
+        </w:rPr>
+        <w:t xml:space="preserve">41.62602 </w:t>
+      </w:r>
+    </w:p>
+    <w:p>
+      <w:pPr>
+        <w:pStyle w:val="SourceCode"/>
+      </w:pPr>
+      <w:r>
+        <w:rPr>
+          <w:rStyle w:val="NormalTok"/>
+        </w:rPr>
+        <w:t xml:space="preserve">avg_educ </w:t>
+      </w:r>
+      <w:r>
+        <w:rPr>
+          <w:rStyle w:val="OtherTok"/>
+        </w:rPr>
+        <w:t xml:space="preserve">&lt;-</w:t>
+      </w:r>
+      <w:r>
+        <w:rPr>
+          <w:rStyle w:val="NormalTok"/>
+        </w:rPr>
+        <w:t xml:space="preserve"> </w:t>
+      </w:r>
+      <w:r>
+        <w:rPr>
+          <w:rStyle w:val="FunctionTok"/>
+        </w:rPr>
+        <w:t xml:space="preserve">round</w:t>
+      </w:r>
+      <w:r>
+        <w:rPr>
+          <w:rStyle w:val="NormalTok"/>
+        </w:rPr>
+        <w:t xml:space="preserve">(</w:t>
+      </w:r>
+      <w:r>
+        <w:rPr>
+          <w:rStyle w:val="FunctionTok"/>
+        </w:rPr>
+        <w:t xml:space="preserve">mean</w:t>
+      </w:r>
+      <w:r>
+        <w:rPr>
+          <w:rStyle w:val="NormalTok"/>
+        </w:rPr>
+        <w:t xml:space="preserve">(htv</w:t>
+      </w:r>
+      <w:r>
+        <w:rPr>
+          <w:rStyle w:val="SpecialCharTok"/>
+        </w:rPr>
+        <w:t xml:space="preserve">$</w:t>
+      </w:r>
+      <w:r>
+        <w:rPr>
+          <w:rStyle w:val="NormalTok"/>
+        </w:rPr>
+        <w:t xml:space="preserve">educ),</w:t>
+      </w:r>
+      <w:r>
+        <w:rPr>
+          <w:rStyle w:val="DecValTok"/>
+        </w:rPr>
+        <w:t xml:space="preserve">2</w:t>
+      </w:r>
+      <w:r>
+        <w:rPr>
+          <w:rStyle w:val="NormalTok"/>
+        </w:rPr>
+        <w:t xml:space="preserve">)</w:t>
+      </w:r>
+      <w:r>
+        <w:br/>
+      </w:r>
+      <w:r>
+        <w:rPr>
+          <w:rStyle w:val="NormalTok"/>
+        </w:rPr>
+        <w:t xml:space="preserve">avg_peduc </w:t>
+      </w:r>
+      <w:r>
+        <w:rPr>
+          <w:rStyle w:val="OtherTok"/>
+        </w:rPr>
+        <w:t xml:space="preserve">&lt;-</w:t>
+      </w:r>
+      <w:r>
+        <w:rPr>
+          <w:rStyle w:val="NormalTok"/>
+        </w:rPr>
+        <w:t xml:space="preserve"> </w:t>
+      </w:r>
+      <w:r>
+        <w:rPr>
+          <w:rStyle w:val="FunctionTok"/>
+        </w:rPr>
+        <w:t xml:space="preserve">round</w:t>
+      </w:r>
+      <w:r>
+        <w:rPr>
+          <w:rStyle w:val="NormalTok"/>
+        </w:rPr>
+        <w:t xml:space="preserve">(</w:t>
+      </w:r>
+      <w:r>
+        <w:rPr>
+          <w:rStyle w:val="FunctionTok"/>
+        </w:rPr>
+        <w:t xml:space="preserve">mean</w:t>
+      </w:r>
+      <w:r>
+        <w:rPr>
+          <w:rStyle w:val="NormalTok"/>
+        </w:rPr>
+        <w:t xml:space="preserve">(htv</w:t>
+      </w:r>
+      <w:r>
+        <w:rPr>
+          <w:rStyle w:val="SpecialCharTok"/>
+        </w:rPr>
+        <w:t xml:space="preserve">$</w:t>
+      </w:r>
+      <w:r>
+        <w:rPr>
+          <w:rStyle w:val="NormalTok"/>
+        </w:rPr>
+        <w:t xml:space="preserve">motheduc </w:t>
+      </w:r>
+      <w:r>
+        <w:rPr>
+          <w:rStyle w:val="SpecialCharTok"/>
+        </w:rPr>
+        <w:t xml:space="preserve">+</w:t>
+      </w:r>
+      <w:r>
+        <w:rPr>
+          <w:rStyle w:val="NormalTok"/>
+        </w:rPr>
+        <w:t xml:space="preserve"> htv</w:t>
+      </w:r>
+      <w:r>
+        <w:rPr>
+          <w:rStyle w:val="SpecialCharTok"/>
+        </w:rPr>
+        <w:t xml:space="preserve">$</w:t>
+      </w:r>
+      <w:r>
+        <w:rPr>
+          <w:rStyle w:val="NormalTok"/>
+        </w:rPr>
+        <w:t xml:space="preserve">fatheduc)</w:t>
+      </w:r>
+      <w:r>
+        <w:rPr>
+          <w:rStyle w:val="SpecialCharTok"/>
+        </w:rPr>
+        <w:t xml:space="preserve">/</w:t>
+      </w:r>
+      <w:r>
+        <w:rPr>
+          <w:rStyle w:val="DecValTok"/>
+        </w:rPr>
+        <w:t xml:space="preserve">2</w:t>
+      </w:r>
+      <w:r>
+        <w:rPr>
+          <w:rStyle w:val="NormalTok"/>
+        </w:rPr>
+        <w:t xml:space="preserve">,</w:t>
+      </w:r>
+      <w:r>
+        <w:rPr>
+          <w:rStyle w:val="DecValTok"/>
+        </w:rPr>
+        <w:t xml:space="preserve">2</w:t>
+      </w:r>
+      <w:r>
+        <w:rPr>
+          <w:rStyle w:val="NormalTok"/>
+        </w:rPr>
+        <w:t xml:space="preserve">)</w:t>
+      </w:r>
+    </w:p>
+    <w:p>
+      <w:pPr>
+        <w:pStyle w:val="FirstParagraph"/>
+      </w:pPr>
+      <w:r>
+        <w:t xml:space="preserve">The range of the</w:t>
+      </w:r>
+      <w:r>
+        <w:t xml:space="preserve"> </w:t>
+      </w:r>
+      <m:oMath>
+        <m:r>
+          <m:t>e</m:t>
+        </m:r>
+        <m:r>
+          <m:t>d</m:t>
+        </m:r>
+        <m:r>
+          <m:t>u</m:t>
+        </m:r>
+        <m:r>
+          <m:t>c</m:t>
+        </m:r>
+      </m:oMath>
+      <w:r>
+        <w:t xml:space="preserve"> </w:t>
+      </w:r>
+      <w:r>
+        <w:t xml:space="preserve">variable in the sample is 14.</w:t>
+      </w:r>
+      <w:r>
+        <w:br/>
+      </w:r>
+      <w:r>
+        <w:t xml:space="preserve">41.63 percent of men completed the twelfth grade but no higher.</w:t>
+      </w:r>
+      <w:r>
+        <w:br/>
+      </w:r>
+      <w:r>
+        <w:t xml:space="preserve">Average</w:t>
+      </w:r>
+      <w:r>
+        <w:t xml:space="preserve"> </w:t>
+      </w:r>
+      <m:oMath>
+        <m:r>
+          <m:t>e</m:t>
+        </m:r>
+        <m:r>
+          <m:t>d</m:t>
+        </m:r>
+        <m:r>
+          <m:t>u</m:t>
+        </m:r>
+        <m:r>
+          <m:t>c</m:t>
+        </m:r>
+      </m:oMath>
+      <w:r>
+        <w:t xml:space="preserve"> </w:t>
+      </w:r>
+      <w:r>
+        <w:t xml:space="preserve">is 13.04 and the average parent education is 12.31—on average, men have higher levels of education than their parents.</w:t>
+      </w:r>
+    </w:p>
+    <w:bookmarkEnd w:id="34"/>
+    <w:bookmarkStart w:id="35" w:name="part-ii-4"/>
+    <w:p>
+      <w:pPr>
+        <w:pStyle w:val="Heading3"/>
+      </w:pPr>
+      <w:r>
+        <w:t xml:space="preserve">Part ii</w:t>
+      </w:r>
+    </w:p>
+    <w:p>
+      <w:pPr>
+        <w:pStyle w:val="SourceCode"/>
+      </w:pPr>
+      <w:r>
+        <w:rPr>
+          <w:rStyle w:val="NormalTok"/>
+        </w:rPr>
+        <w:t xml:space="preserve">model6_2 </w:t>
+      </w:r>
+      <w:r>
+        <w:rPr>
+          <w:rStyle w:val="OtherTok"/>
+        </w:rPr>
+        <w:t xml:space="preserve">&lt;-</w:t>
+      </w:r>
+      <w:r>
+        <w:rPr>
+          <w:rStyle w:val="NormalTok"/>
+        </w:rPr>
+        <w:t xml:space="preserve"> </w:t>
+      </w:r>
+      <w:r>
+        <w:rPr>
+          <w:rStyle w:val="FunctionTok"/>
+        </w:rPr>
+        <w:t xml:space="preserve">lm</w:t>
+      </w:r>
+      <w:r>
+        <w:rPr>
+          <w:rStyle w:val="NormalTok"/>
+        </w:rPr>
+        <w:t xml:space="preserve">(educ </w:t>
+      </w:r>
+      <w:r>
+        <w:rPr>
+          <w:rStyle w:val="SpecialCharTok"/>
+        </w:rPr>
+        <w:t xml:space="preserve">~</w:t>
+      </w:r>
+      <w:r>
+        <w:rPr>
+          <w:rStyle w:val="NormalTok"/>
+        </w:rPr>
+        <w:t xml:space="preserve"> motheduc </w:t>
+      </w:r>
+      <w:r>
+        <w:rPr>
+          <w:rStyle w:val="SpecialCharTok"/>
+        </w:rPr>
+        <w:t xml:space="preserve">+</w:t>
+      </w:r>
+      <w:r>
+        <w:rPr>
+          <w:rStyle w:val="NormalTok"/>
+        </w:rPr>
+        <w:t xml:space="preserve"> fatheduc, </w:t>
+      </w:r>
+      <w:r>
+        <w:rPr>
+          <w:rStyle w:val="AttributeTok"/>
+        </w:rPr>
+        <w:t xml:space="preserve">data =</w:t>
+      </w:r>
+      <w:r>
+        <w:rPr>
+          <w:rStyle w:val="NormalTok"/>
+        </w:rPr>
+        <w:t xml:space="preserve"> htv)</w:t>
+      </w:r>
+      <w:r>
+        <w:br/>
+      </w:r>
+      <w:r>
+        <w:rPr>
+          <w:rStyle w:val="FunctionTok"/>
+        </w:rPr>
+        <w:t xml:space="preserve">stargazer</w:t>
+      </w:r>
+      <w:r>
+        <w:rPr>
+          <w:rStyle w:val="NormalTok"/>
+        </w:rPr>
+        <w:t xml:space="preserve">(model6_2, </w:t>
+      </w:r>
+      <w:r>
+        <w:rPr>
+          <w:rStyle w:val="AttributeTok"/>
+        </w:rPr>
+        <w:t xml:space="preserve">type =</w:t>
+      </w:r>
+      <w:r>
+        <w:rPr>
+          <w:rStyle w:val="NormalTok"/>
+        </w:rPr>
+        <w:t xml:space="preserve"> </w:t>
+      </w:r>
+      <w:r>
+        <w:rPr>
+          <w:rStyle w:val="StringTok"/>
+        </w:rPr>
+        <w:t xml:space="preserve">"text"</w:t>
+      </w:r>
+      <w:r>
+        <w:rPr>
+          <w:rStyle w:val="NormalTok"/>
+        </w:rPr>
+        <w:t xml:space="preserve">)</w:t>
+      </w:r>
+    </w:p>
+    <w:p>
+      <w:pPr>
+        <w:pStyle w:val="SourceCode"/>
+      </w:pPr>
+      <w:r>
+        <w:br/>
+      </w:r>
+      <w:r>
+        <w:rPr>
+          <w:rStyle w:val="VerbatimChar"/>
+        </w:rPr>
+        <w:t xml:space="preserve">===============================================</w:t>
+      </w:r>
+      <w:r>
+        <w:br/>
+      </w:r>
+      <w:r>
+        <w:rPr>
+          <w:rStyle w:val="VerbatimChar"/>
+        </w:rPr>
+        <w:t xml:space="preserve">                        Dependent variable:    </w:t>
+      </w:r>
+      <w:r>
+        <w:br/>
+      </w:r>
+      <w:r>
+        <w:rPr>
+          <w:rStyle w:val="VerbatimChar"/>
+        </w:rPr>
+        <w:t xml:space="preserve">                    ---------------------------</w:t>
+      </w:r>
+      <w:r>
+        <w:br/>
+      </w:r>
+      <w:r>
+        <w:rPr>
+          <w:rStyle w:val="VerbatimChar"/>
+        </w:rPr>
+        <w:t xml:space="preserve">                               educ            </w:t>
+      </w:r>
+      <w:r>
+        <w:br/>
+      </w:r>
+      <w:r>
+        <w:rPr>
+          <w:rStyle w:val="VerbatimChar"/>
+        </w:rPr>
+        <w:t xml:space="preserve">-----------------------------------------------</w:t>
+      </w:r>
+      <w:r>
+        <w:br/>
+      </w:r>
+      <w:r>
+        <w:rPr>
+          <w:rStyle w:val="VerbatimChar"/>
+        </w:rPr>
+        <w:t xml:space="preserve">motheduc                     0.304***          </w:t>
+      </w:r>
+      <w:r>
+        <w:br/>
+      </w:r>
+      <w:r>
+        <w:rPr>
+          <w:rStyle w:val="VerbatimChar"/>
+        </w:rPr>
+        <w:t xml:space="preserve">                              (0.032)          </w:t>
+      </w:r>
+      <w:r>
+        <w:br/>
+      </w:r>
+      <w:r>
+        <w:rPr>
+          <w:rStyle w:val="VerbatimChar"/>
+        </w:rPr>
+        <w:t xml:space="preserve">                                               </w:t>
+      </w:r>
+      <w:r>
+        <w:br/>
+      </w:r>
+      <w:r>
+        <w:rPr>
+          <w:rStyle w:val="VerbatimChar"/>
+        </w:rPr>
+        <w:t xml:space="preserve">fatheduc                     0.190***          </w:t>
+      </w:r>
+      <w:r>
+        <w:br/>
+      </w:r>
+      <w:r>
+        <w:rPr>
+          <w:rStyle w:val="VerbatimChar"/>
+        </w:rPr>
+        <w:t xml:space="preserve">                              (0.022)          </w:t>
+      </w:r>
+      <w:r>
+        <w:br/>
+      </w:r>
+      <w:r>
+        <w:rPr>
+          <w:rStyle w:val="VerbatimChar"/>
+        </w:rPr>
+        <w:t xml:space="preserve">                                               </w:t>
+      </w:r>
+      <w:r>
+        <w:br/>
+      </w:r>
+      <w:r>
+        <w:rPr>
+          <w:rStyle w:val="VerbatimChar"/>
+        </w:rPr>
+        <w:t xml:space="preserve">Constant                     6.964***          </w:t>
+      </w:r>
+      <w:r>
+        <w:br/>
+      </w:r>
+      <w:r>
+        <w:rPr>
+          <w:rStyle w:val="VerbatimChar"/>
+        </w:rPr>
+        <w:t xml:space="preserve">                              (0.320)          </w:t>
+      </w:r>
+      <w:r>
+        <w:br/>
+      </w:r>
+      <w:r>
+        <w:rPr>
+          <w:rStyle w:val="VerbatimChar"/>
+        </w:rPr>
+        <w:t xml:space="preserve">                                               </w:t>
+      </w:r>
+      <w:r>
+        <w:br/>
+      </w:r>
+      <w:r>
+        <w:rPr>
+          <w:rStyle w:val="VerbatimChar"/>
+        </w:rPr>
+        <w:t xml:space="preserve">-----------------------------------------------</w:t>
+      </w:r>
+      <w:r>
+        <w:br/>
+      </w:r>
+      <w:r>
+        <w:rPr>
+          <w:rStyle w:val="VerbatimChar"/>
+        </w:rPr>
+        <w:t xml:space="preserve">Observations                   1,230           </w:t>
+      </w:r>
+      <w:r>
+        <w:br/>
+      </w:r>
+      <w:r>
+        <w:rPr>
+          <w:rStyle w:val="VerbatimChar"/>
+        </w:rPr>
+        <w:t xml:space="preserve">R2                             0.249           </w:t>
+      </w:r>
+      <w:r>
+        <w:br/>
+      </w:r>
+      <w:r>
+        <w:rPr>
+          <w:rStyle w:val="VerbatimChar"/>
+        </w:rPr>
+        <w:t xml:space="preserve">Adjusted R2                    0.248           </w:t>
+      </w:r>
+      <w:r>
+        <w:br/>
+      </w:r>
+      <w:r>
+        <w:rPr>
+          <w:rStyle w:val="VerbatimChar"/>
+        </w:rPr>
+        <w:t xml:space="preserve">Residual Std. Error      2.042 (df = 1227)     </w:t>
+      </w:r>
+      <w:r>
+        <w:br/>
+      </w:r>
+      <w:r>
+        <w:rPr>
+          <w:rStyle w:val="VerbatimChar"/>
+        </w:rPr>
+        <w:t xml:space="preserve">F Statistic          203.684*** (df = 2; 1227) </w:t>
+      </w:r>
+      <w:r>
+        <w:br/>
+      </w:r>
+      <w:r>
+        <w:rPr>
+          <w:rStyle w:val="VerbatimChar"/>
+        </w:rPr>
+        <w:t xml:space="preserve">===============================================</w:t>
+      </w:r>
+      <w:r>
+        <w:br/>
+      </w:r>
+      <w:r>
+        <w:rPr>
+          <w:rStyle w:val="VerbatimChar"/>
+        </w:rPr>
+        <w:t xml:space="preserve">Note:               *p&lt;0.1; **p&lt;0.05; ***p&lt;0.01</w:t>
+      </w:r>
+    </w:p>
+    <w:p>
+      <w:pPr>
+        <w:pStyle w:val="FirstParagraph"/>
+      </w:pPr>
+      <w:r>
+        <w:t xml:space="preserve">24.9 percent of the sample variation in</w:t>
+      </w:r>
+      <w:r>
+        <w:t xml:space="preserve"> </w:t>
+      </w:r>
+      <m:oMath>
+        <m:r>
+          <m:t>e</m:t>
+        </m:r>
+        <m:r>
+          <m:t>d</m:t>
+        </m:r>
+        <m:r>
+          <m:t>u</m:t>
+        </m:r>
+        <m:r>
+          <m:t>c</m:t>
+        </m:r>
+      </m:oMath>
+      <w:r>
+        <w:t xml:space="preserve"> </w:t>
+      </w:r>
+      <w:r>
+        <w:t xml:space="preserve">is explained by parents’ education. Ceteris paribus, if</w:t>
+      </w:r>
+      <w:r>
+        <w:t xml:space="preserve"> </w:t>
+      </w:r>
+      <m:oMath>
+        <m:r>
+          <m:t>m</m:t>
+        </m:r>
+        <m:r>
+          <m:t>o</m:t>
+        </m:r>
+        <m:r>
+          <m:t>t</m:t>
+        </m:r>
+        <m:r>
+          <m:t>h</m:t>
+        </m:r>
+        <m:r>
+          <m:t>e</m:t>
+        </m:r>
+        <m:r>
+          <m:t>d</m:t>
+        </m:r>
+        <m:r>
+          <m:t>u</m:t>
+        </m:r>
+        <m:r>
+          <m:t>c</m:t>
+        </m:r>
+      </m:oMath>
+      <w:r>
+        <w:t xml:space="preserve"> </w:t>
+      </w:r>
+      <w:r>
+        <w:t xml:space="preserve">increases by 1 year,</w:t>
+      </w:r>
+      <w:r>
+        <w:t xml:space="preserve"> </w:t>
+      </w:r>
+      <m:oMath>
+        <m:r>
+          <m:t>e</m:t>
+        </m:r>
+        <m:r>
+          <m:t>d</m:t>
+        </m:r>
+        <m:r>
+          <m:t>u</m:t>
+        </m:r>
+        <m:r>
+          <m:t>c</m:t>
+        </m:r>
+      </m:oMath>
+      <w:r>
+        <w:t xml:space="preserve"> </w:t>
+      </w:r>
+      <w:r>
+        <w:t xml:space="preserve">will increase by 0.304 years on average.</w:t>
+      </w:r>
+      <w:r>
+        <w:br/>
+      </w:r>
+      <w:r>
+        <w:t xml:space="preserve">### Part iii</w:t>
+      </w:r>
+    </w:p>
+    <w:p>
+      <w:pPr>
+        <w:pStyle w:val="SourceCode"/>
+      </w:pPr>
+      <w:r>
+        <w:rPr>
+          <w:rStyle w:val="NormalTok"/>
+        </w:rPr>
+        <w:t xml:space="preserve">model6_3 </w:t>
+      </w:r>
+      <w:r>
+        <w:rPr>
+          <w:rStyle w:val="OtherTok"/>
+        </w:rPr>
+        <w:t xml:space="preserve">&lt;-</w:t>
+      </w:r>
+      <w:r>
+        <w:rPr>
+          <w:rStyle w:val="NormalTok"/>
+        </w:rPr>
+        <w:t xml:space="preserve"> </w:t>
+      </w:r>
+      <w:r>
+        <w:rPr>
+          <w:rStyle w:val="FunctionTok"/>
+        </w:rPr>
+        <w:t xml:space="preserve">lm</w:t>
+      </w:r>
+      <w:r>
+        <w:rPr>
+          <w:rStyle w:val="NormalTok"/>
+        </w:rPr>
+        <w:t xml:space="preserve">(educ </w:t>
+      </w:r>
+      <w:r>
+        <w:rPr>
+          <w:rStyle w:val="SpecialCharTok"/>
+        </w:rPr>
+        <w:t xml:space="preserve">~</w:t>
+      </w:r>
+      <w:r>
+        <w:rPr>
+          <w:rStyle w:val="NormalTok"/>
+        </w:rPr>
+        <w:t xml:space="preserve"> motheduc </w:t>
+      </w:r>
+      <w:r>
+        <w:rPr>
+          <w:rStyle w:val="SpecialCharTok"/>
+        </w:rPr>
+        <w:t xml:space="preserve">+</w:t>
+      </w:r>
+      <w:r>
+        <w:rPr>
+          <w:rStyle w:val="NormalTok"/>
+        </w:rPr>
+        <w:t xml:space="preserve"> fatheduc </w:t>
+      </w:r>
+      <w:r>
+        <w:rPr>
+          <w:rStyle w:val="SpecialCharTok"/>
+        </w:rPr>
+        <w:t xml:space="preserve">+</w:t>
+      </w:r>
+      <w:r>
+        <w:rPr>
+          <w:rStyle w:val="NormalTok"/>
+        </w:rPr>
+        <w:t xml:space="preserve"> abil, </w:t>
+      </w:r>
+      <w:r>
+        <w:rPr>
+          <w:rStyle w:val="AttributeTok"/>
+        </w:rPr>
+        <w:t xml:space="preserve">data =</w:t>
+      </w:r>
+      <w:r>
+        <w:rPr>
+          <w:rStyle w:val="NormalTok"/>
+        </w:rPr>
+        <w:t xml:space="preserve"> htv)</w:t>
+      </w:r>
+      <w:r>
+        <w:br/>
+      </w:r>
+      <w:r>
+        <w:rPr>
+          <w:rStyle w:val="FunctionTok"/>
+        </w:rPr>
+        <w:t xml:space="preserve">stargazer</w:t>
+      </w:r>
+      <w:r>
+        <w:rPr>
+          <w:rStyle w:val="NormalTok"/>
+        </w:rPr>
+        <w:t xml:space="preserve">(model6_3, </w:t>
+      </w:r>
+      <w:r>
+        <w:rPr>
+          <w:rStyle w:val="AttributeTok"/>
+        </w:rPr>
+        <w:t xml:space="preserve">type =</w:t>
+      </w:r>
+      <w:r>
+        <w:rPr>
+          <w:rStyle w:val="NormalTok"/>
+        </w:rPr>
+        <w:t xml:space="preserve"> </w:t>
+      </w:r>
+      <w:r>
+        <w:rPr>
+          <w:rStyle w:val="StringTok"/>
+        </w:rPr>
+        <w:t xml:space="preserve">"text"</w:t>
+      </w:r>
+      <w:r>
+        <w:rPr>
+          <w:rStyle w:val="NormalTok"/>
+        </w:rPr>
+        <w:t xml:space="preserve">)</w:t>
+      </w:r>
+    </w:p>
+    <w:p>
+      <w:pPr>
+        <w:pStyle w:val="SourceCode"/>
+      </w:pPr>
+      <w:r>
+        <w:br/>
+      </w:r>
+      <w:r>
+        <w:rPr>
+          <w:rStyle w:val="VerbatimChar"/>
+        </w:rPr>
+        <w:t xml:space="preserve">===============================================</w:t>
+      </w:r>
+      <w:r>
+        <w:br/>
+      </w:r>
+      <w:r>
+        <w:rPr>
+          <w:rStyle w:val="VerbatimChar"/>
+        </w:rPr>
+        <w:t xml:space="preserve">                        Dependent variable:    </w:t>
+      </w:r>
+      <w:r>
+        <w:br/>
+      </w:r>
+      <w:r>
+        <w:rPr>
+          <w:rStyle w:val="VerbatimChar"/>
+        </w:rPr>
+        <w:t xml:space="preserve">                    ---------------------------</w:t>
+      </w:r>
+      <w:r>
+        <w:br/>
+      </w:r>
+      <w:r>
+        <w:rPr>
+          <w:rStyle w:val="VerbatimChar"/>
+        </w:rPr>
+        <w:t xml:space="preserve">                               educ            </w:t>
+      </w:r>
+      <w:r>
+        <w:br/>
+      </w:r>
+      <w:r>
+        <w:rPr>
+          <w:rStyle w:val="VerbatimChar"/>
+        </w:rPr>
+        <w:t xml:space="preserve">-----------------------------------------------</w:t>
+      </w:r>
+      <w:r>
+        <w:br/>
+      </w:r>
+      <w:r>
+        <w:rPr>
+          <w:rStyle w:val="VerbatimChar"/>
+        </w:rPr>
+        <w:t xml:space="preserve">motheduc                     0.189***          </w:t>
+      </w:r>
+      <w:r>
+        <w:br/>
+      </w:r>
+      <w:r>
+        <w:rPr>
+          <w:rStyle w:val="VerbatimChar"/>
+        </w:rPr>
+        <w:t xml:space="preserve">                              (0.029)          </w:t>
+      </w:r>
+      <w:r>
+        <w:br/>
+      </w:r>
+      <w:r>
+        <w:rPr>
+          <w:rStyle w:val="VerbatimChar"/>
+        </w:rPr>
+        <w:t xml:space="preserve">                                               </w:t>
+      </w:r>
+      <w:r>
+        <w:br/>
+      </w:r>
+      <w:r>
+        <w:rPr>
+          <w:rStyle w:val="VerbatimChar"/>
+        </w:rPr>
+        <w:t xml:space="preserve">fatheduc                     0.111***          </w:t>
+      </w:r>
+      <w:r>
+        <w:br/>
+      </w:r>
+      <w:r>
+        <w:rPr>
+          <w:rStyle w:val="VerbatimChar"/>
+        </w:rPr>
+        <w:t xml:space="preserve">                              (0.020)          </w:t>
+      </w:r>
+      <w:r>
+        <w:br/>
+      </w:r>
+      <w:r>
+        <w:rPr>
+          <w:rStyle w:val="VerbatimChar"/>
+        </w:rPr>
+        <w:t xml:space="preserve">                                               </w:t>
+      </w:r>
+      <w:r>
+        <w:br/>
+      </w:r>
+      <w:r>
+        <w:rPr>
+          <w:rStyle w:val="VerbatimChar"/>
+        </w:rPr>
+        <w:t xml:space="preserve">abil                         0.502***          </w:t>
+      </w:r>
+      <w:r>
+        <w:br/>
+      </w:r>
+      <w:r>
+        <w:rPr>
+          <w:rStyle w:val="VerbatimChar"/>
+        </w:rPr>
+        <w:t xml:space="preserve">                              (0.026)          </w:t>
+      </w:r>
+      <w:r>
+        <w:br/>
+      </w:r>
+      <w:r>
+        <w:rPr>
+          <w:rStyle w:val="VerbatimChar"/>
+        </w:rPr>
+        <w:t xml:space="preserve">                                               </w:t>
+      </w:r>
+      <w:r>
+        <w:br/>
+      </w:r>
+      <w:r>
+        <w:rPr>
+          <w:rStyle w:val="VerbatimChar"/>
+        </w:rPr>
+        <w:t xml:space="preserve">Constant                     8.449***          </w:t>
+      </w:r>
+      <w:r>
+        <w:br/>
+      </w:r>
+      <w:r>
+        <w:rPr>
+          <w:rStyle w:val="VerbatimChar"/>
+        </w:rPr>
+        <w:t xml:space="preserve">                              (0.290)          </w:t>
+      </w:r>
+      <w:r>
+        <w:br/>
+      </w:r>
+      <w:r>
+        <w:rPr>
+          <w:rStyle w:val="VerbatimChar"/>
+        </w:rPr>
+        <w:t xml:space="preserve">                                               </w:t>
+      </w:r>
+      <w:r>
+        <w:br/>
+      </w:r>
+      <w:r>
+        <w:rPr>
+          <w:rStyle w:val="VerbatimChar"/>
+        </w:rPr>
+        <w:t xml:space="preserve">-----------------------------------------------</w:t>
+      </w:r>
+      <w:r>
+        <w:br/>
+      </w:r>
+      <w:r>
+        <w:rPr>
+          <w:rStyle w:val="VerbatimChar"/>
+        </w:rPr>
+        <w:t xml:space="preserve">Observations                   1,230           </w:t>
+      </w:r>
+      <w:r>
+        <w:br/>
+      </w:r>
+      <w:r>
+        <w:rPr>
+          <w:rStyle w:val="VerbatimChar"/>
+        </w:rPr>
+        <w:t xml:space="preserve">R2                             0.428           </w:t>
+      </w:r>
+      <w:r>
+        <w:br/>
+      </w:r>
+      <w:r>
+        <w:rPr>
+          <w:rStyle w:val="VerbatimChar"/>
+        </w:rPr>
+        <w:t xml:space="preserve">Adjusted R2                    0.426           </w:t>
+      </w:r>
+      <w:r>
+        <w:br/>
+      </w:r>
+      <w:r>
+        <w:rPr>
+          <w:rStyle w:val="VerbatimChar"/>
+        </w:rPr>
+        <w:t xml:space="preserve">Residual Std. Error      1.784 (df = 1226)     </w:t>
+      </w:r>
+      <w:r>
+        <w:br/>
+      </w:r>
+      <w:r>
+        <w:rPr>
+          <w:rStyle w:val="VerbatimChar"/>
+        </w:rPr>
+        <w:t xml:space="preserve">F Statistic          305.172*** (df = 3; 1226) </w:t>
+      </w:r>
+      <w:r>
+        <w:br/>
+      </w:r>
+      <w:r>
+        <w:rPr>
+          <w:rStyle w:val="VerbatimChar"/>
+        </w:rPr>
+        <w:t xml:space="preserve">===============================================</w:t>
+      </w:r>
+      <w:r>
+        <w:br/>
+      </w:r>
+      <w:r>
+        <w:rPr>
+          <w:rStyle w:val="VerbatimChar"/>
+        </w:rPr>
+        <w:t xml:space="preserve">Note:               *p&lt;0.1; **p&lt;0.05; ***p&lt;0.01</w:t>
+      </w:r>
+    </w:p>
+    <w:p>
+      <w:pPr>
+        <w:pStyle w:val="FirstParagraph"/>
+      </w:pPr>
+      <m:oMath>
+        <m:acc>
+          <m:accPr>
+            <m:chr m:val="̂"/>
+          </m:accPr>
+          <m:e>
+            <m:r>
+              <m:t>e</m:t>
+            </m:r>
+            <m:r>
+              <m:t>d</m:t>
+            </m:r>
+            <m:r>
+              <m:t>u</m:t>
+            </m:r>
+            <m:r>
+              <m:t>c</m:t>
+            </m:r>
+          </m:e>
+        </m:acc>
+        <m:r>
+          <m:rPr>
+            <m:sty m:val="p"/>
+          </m:rPr>
+          <m:t>=</m:t>
+        </m:r>
+        <m:r>
+          <m:t>8.449</m:t>
+        </m:r>
+        <m:r>
+          <m:rPr>
+            <m:sty m:val="p"/>
+          </m:rPr>
+          <m:t>+</m:t>
+        </m:r>
+        <m:r>
+          <m:t>0.189</m:t>
+        </m:r>
+        <m:r>
+          <m:t> </m:t>
+        </m:r>
+        <m:r>
+          <m:t>m</m:t>
+        </m:r>
+        <m:r>
+          <m:t>o</m:t>
+        </m:r>
+        <m:r>
+          <m:t>t</m:t>
+        </m:r>
+        <m:r>
+          <m:t>h</m:t>
+        </m:r>
+        <m:r>
+          <m:t>e</m:t>
+        </m:r>
+        <m:r>
+          <m:t>d</m:t>
+        </m:r>
+        <m:r>
+          <m:t>u</m:t>
+        </m:r>
+        <m:r>
+          <m:t>c</m:t>
+        </m:r>
+        <m:r>
+          <m:rPr>
+            <m:sty m:val="p"/>
+          </m:rPr>
+          <m:t>+</m:t>
+        </m:r>
+        <m:r>
+          <m:t>0.111</m:t>
+        </m:r>
+        <m:r>
+          <m:t> </m:t>
+        </m:r>
+        <m:r>
+          <m:t>f</m:t>
+        </m:r>
+        <m:r>
+          <m:t>a</m:t>
+        </m:r>
+        <m:r>
+          <m:t>t</m:t>
+        </m:r>
+        <m:r>
+          <m:t>h</m:t>
+        </m:r>
+        <m:r>
+          <m:t>e</m:t>
+        </m:r>
+        <m:r>
+          <m:t>d</m:t>
+        </m:r>
+        <m:r>
+          <m:t>u</m:t>
+        </m:r>
+        <m:r>
+          <m:t>c</m:t>
+        </m:r>
+        <m:r>
+          <m:rPr>
+            <m:sty m:val="p"/>
+          </m:rPr>
+          <m:t>+</m:t>
+        </m:r>
+        <m:r>
+          <m:t>0.502</m:t>
+        </m:r>
+        <m:r>
+          <m:t> </m:t>
+        </m:r>
+        <m:r>
+          <m:t>a</m:t>
+        </m:r>
+        <m:r>
+          <m:t>b</m:t>
+        </m:r>
+        <m:r>
+          <m:t>i</m:t>
+        </m:r>
+        <m:r>
+          <m:t>l</m:t>
+        </m:r>
+      </m:oMath>
+      <w:r>
+        <w:t xml:space="preserve"> </w:t>
+      </w:r>
+      <w:r>
+        <w:t xml:space="preserve">Yes,</w:t>
+      </w:r>
+      <w:r>
+        <w:t xml:space="preserve"> </w:t>
+      </w:r>
+      <w:r>
+        <w:t xml:space="preserve">“</w:t>
+      </w:r>
+      <w:r>
+        <w:t xml:space="preserve">ability</w:t>
+      </w:r>
+      <w:r>
+        <w:t xml:space="preserve">”</w:t>
+      </w:r>
+      <w:r>
+        <w:t xml:space="preserve"> </w:t>
+      </w:r>
+      <w:r>
+        <w:t xml:space="preserve">helps explain variations in education because it is relevant and not perfectly correlated with parents education. This is evidenced by the improve</w:t>
+      </w:r>
+      <w:r>
+        <w:t xml:space="preserve"> </w:t>
+      </w:r>
+      <m:oMath>
+        <m:sSup>
+          <m:e>
+            <m:r>
+              <m:t>R</m:t>
+            </m:r>
+          </m:e>
+          <m:sup>
+            <m:r>
+              <m:t>2</m:t>
+            </m:r>
+          </m:sup>
+        </m:sSup>
+      </m:oMath>
+      <w:r>
+        <w:t xml:space="preserve"> </w:t>
+      </w:r>
+      <w:r>
+        <w:t xml:space="preserve">in part iii over the</w:t>
+      </w:r>
+      <w:r>
+        <w:t xml:space="preserve"> </w:t>
+      </w:r>
+      <m:oMath>
+        <m:sSup>
+          <m:e>
+            <m:r>
+              <m:t>R</m:t>
+            </m:r>
+          </m:e>
+          <m:sup>
+            <m:r>
+              <m:t>2</m:t>
+            </m:r>
+          </m:sup>
+        </m:sSup>
+      </m:oMath>
+      <w:r>
+        <w:t xml:space="preserve"> </w:t>
+      </w:r>
+      <w:r>
+        <w:t xml:space="preserve">in part ii.</w:t>
+      </w:r>
+    </w:p>
+    <w:bookmarkEnd w:id="35"/>
+    <w:bookmarkStart w:id="36" w:name="part-iv-1"/>
+    <w:p>
+      <w:pPr>
+        <w:pStyle w:val="Heading3"/>
+      </w:pPr>
+      <w:r>
+        <w:t xml:space="preserve">Part iv</w:t>
+      </w:r>
+    </w:p>
+    <w:p>
+      <w:pPr>
+        <w:pStyle w:val="SourceCode"/>
+      </w:pPr>
+      <w:r>
+        <w:rPr>
+          <w:rStyle w:val="NormalTok"/>
+        </w:rPr>
+        <w:t xml:space="preserve">abil_squared </w:t>
+      </w:r>
+      <w:r>
+        <w:rPr>
+          <w:rStyle w:val="OtherTok"/>
+        </w:rPr>
+        <w:t xml:space="preserve">&lt;-</w:t>
+      </w:r>
+      <w:r>
+        <w:rPr>
+          <w:rStyle w:val="NormalTok"/>
+        </w:rPr>
+        <w:t xml:space="preserve"> htv</w:t>
+      </w:r>
+      <w:r>
+        <w:rPr>
+          <w:rStyle w:val="SpecialCharTok"/>
+        </w:rPr>
+        <w:t xml:space="preserve">$</w:t>
+      </w:r>
+      <w:r>
+        <w:rPr>
+          <w:rStyle w:val="NormalTok"/>
+        </w:rPr>
+        <w:t xml:space="preserve">abil</w:t>
+      </w:r>
+      <w:r>
+        <w:rPr>
+          <w:rStyle w:val="SpecialCharTok"/>
+        </w:rPr>
+        <w:t xml:space="preserve">^</w:t>
+      </w:r>
+      <w:r>
+        <w:rPr>
+          <w:rStyle w:val="DecValTok"/>
+        </w:rPr>
+        <w:t xml:space="preserve">2</w:t>
+      </w:r>
+      <w:r>
+        <w:br/>
+      </w:r>
+      <w:r>
+        <w:rPr>
+          <w:rStyle w:val="NormalTok"/>
+        </w:rPr>
+        <w:t xml:space="preserve">model6_4 </w:t>
+      </w:r>
+      <w:r>
+        <w:rPr>
+          <w:rStyle w:val="OtherTok"/>
+        </w:rPr>
+        <w:t xml:space="preserve">&lt;-</w:t>
+      </w:r>
+      <w:r>
+        <w:rPr>
+          <w:rStyle w:val="NormalTok"/>
+        </w:rPr>
+        <w:t xml:space="preserve"> </w:t>
+      </w:r>
+      <w:r>
+        <w:rPr>
+          <w:rStyle w:val="FunctionTok"/>
+        </w:rPr>
+        <w:t xml:space="preserve">lm</w:t>
+      </w:r>
+      <w:r>
+        <w:rPr>
+          <w:rStyle w:val="NormalTok"/>
+        </w:rPr>
+        <w:t xml:space="preserve">(educ </w:t>
+      </w:r>
+      <w:r>
+        <w:rPr>
+          <w:rStyle w:val="SpecialCharTok"/>
+        </w:rPr>
+        <w:t xml:space="preserve">~</w:t>
+      </w:r>
+      <w:r>
+        <w:rPr>
+          <w:rStyle w:val="NormalTok"/>
+        </w:rPr>
+        <w:t xml:space="preserve"> motheduc </w:t>
+      </w:r>
+      <w:r>
+        <w:rPr>
+          <w:rStyle w:val="SpecialCharTok"/>
+        </w:rPr>
+        <w:t xml:space="preserve">+</w:t>
+      </w:r>
+      <w:r>
+        <w:rPr>
+          <w:rStyle w:val="NormalTok"/>
+        </w:rPr>
+        <w:t xml:space="preserve"> fatheduc </w:t>
+      </w:r>
+      <w:r>
+        <w:rPr>
+          <w:rStyle w:val="SpecialCharTok"/>
+        </w:rPr>
+        <w:t xml:space="preserve">+</w:t>
+      </w:r>
+      <w:r>
+        <w:rPr>
+          <w:rStyle w:val="NormalTok"/>
+        </w:rPr>
+        <w:t xml:space="preserve"> abil </w:t>
+      </w:r>
+      <w:r>
+        <w:rPr>
+          <w:rStyle w:val="SpecialCharTok"/>
+        </w:rPr>
+        <w:t xml:space="preserve">+</w:t>
+      </w:r>
+      <w:r>
+        <w:rPr>
+          <w:rStyle w:val="NormalTok"/>
+        </w:rPr>
+        <w:t xml:space="preserve"> abil_squared, </w:t>
+      </w:r>
+      <w:r>
+        <w:rPr>
+          <w:rStyle w:val="AttributeTok"/>
+        </w:rPr>
+        <w:t xml:space="preserve">data =</w:t>
+      </w:r>
+      <w:r>
+        <w:rPr>
+          <w:rStyle w:val="NormalTok"/>
+        </w:rPr>
+        <w:t xml:space="preserve"> htv)</w:t>
+      </w:r>
+      <w:r>
+        <w:br/>
+      </w:r>
+      <w:r>
+        <w:rPr>
+          <w:rStyle w:val="FunctionTok"/>
+        </w:rPr>
+        <w:t xml:space="preserve">stargazer</w:t>
+      </w:r>
+      <w:r>
+        <w:rPr>
+          <w:rStyle w:val="NormalTok"/>
+        </w:rPr>
+        <w:t xml:space="preserve">(model6_4, </w:t>
+      </w:r>
+      <w:r>
+        <w:rPr>
+          <w:rStyle w:val="AttributeTok"/>
+        </w:rPr>
+        <w:t xml:space="preserve">type =</w:t>
+      </w:r>
+      <w:r>
+        <w:rPr>
+          <w:rStyle w:val="NormalTok"/>
+        </w:rPr>
+        <w:t xml:space="preserve"> </w:t>
+      </w:r>
+      <w:r>
+        <w:rPr>
+          <w:rStyle w:val="StringTok"/>
+        </w:rPr>
+        <w:t xml:space="preserve">"text"</w:t>
+      </w:r>
+      <w:r>
+        <w:rPr>
+          <w:rStyle w:val="NormalTok"/>
+        </w:rPr>
+        <w:t xml:space="preserve">)</w:t>
+      </w:r>
+    </w:p>
+    <w:p>
+      <w:pPr>
+        <w:pStyle w:val="SourceCode"/>
+      </w:pPr>
+      <w:r>
+        <w:br/>
+      </w:r>
+      <w:r>
+        <w:rPr>
+          <w:rStyle w:val="VerbatimChar"/>
+        </w:rPr>
+        <w:t xml:space="preserve">===============================================</w:t>
+      </w:r>
+      <w:r>
+        <w:br/>
+      </w:r>
+      <w:r>
+        <w:rPr>
+          <w:rStyle w:val="VerbatimChar"/>
+        </w:rPr>
+        <w:t xml:space="preserve">                        Dependent variable:    </w:t>
+      </w:r>
+      <w:r>
+        <w:br/>
+      </w:r>
+      <w:r>
+        <w:rPr>
+          <w:rStyle w:val="VerbatimChar"/>
+        </w:rPr>
+        <w:t xml:space="preserve">                    ---------------------------</w:t>
+      </w:r>
+      <w:r>
+        <w:br/>
+      </w:r>
+      <w:r>
+        <w:rPr>
+          <w:rStyle w:val="VerbatimChar"/>
+        </w:rPr>
+        <w:t xml:space="preserve">                               educ            </w:t>
+      </w:r>
+      <w:r>
+        <w:br/>
+      </w:r>
+      <w:r>
+        <w:rPr>
+          <w:rStyle w:val="VerbatimChar"/>
+        </w:rPr>
+        <w:t xml:space="preserve">-----------------------------------------------</w:t>
+      </w:r>
+      <w:r>
+        <w:br/>
+      </w:r>
+      <w:r>
+        <w:rPr>
+          <w:rStyle w:val="VerbatimChar"/>
+        </w:rPr>
+        <w:t xml:space="preserve">motheduc                     0.190***          </w:t>
+      </w:r>
+      <w:r>
+        <w:br/>
+      </w:r>
+      <w:r>
+        <w:rPr>
+          <w:rStyle w:val="VerbatimChar"/>
+        </w:rPr>
+        <w:t xml:space="preserve">                              (0.028)          </w:t>
+      </w:r>
+      <w:r>
+        <w:br/>
+      </w:r>
+      <w:r>
+        <w:rPr>
+          <w:rStyle w:val="VerbatimChar"/>
+        </w:rPr>
+        <w:t xml:space="preserve">                                               </w:t>
+      </w:r>
+      <w:r>
+        <w:br/>
+      </w:r>
+      <w:r>
+        <w:rPr>
+          <w:rStyle w:val="VerbatimChar"/>
+        </w:rPr>
+        <w:t xml:space="preserve">fatheduc                     0.109***          </w:t>
+      </w:r>
+      <w:r>
+        <w:br/>
+      </w:r>
+      <w:r>
+        <w:rPr>
+          <w:rStyle w:val="VerbatimChar"/>
+        </w:rPr>
+        <w:t xml:space="preserve">                              (0.020)          </w:t>
+      </w:r>
+      <w:r>
+        <w:br/>
+      </w:r>
+      <w:r>
+        <w:rPr>
+          <w:rStyle w:val="VerbatimChar"/>
+        </w:rPr>
+        <w:t xml:space="preserve">                                               </w:t>
+      </w:r>
+      <w:r>
+        <w:br/>
+      </w:r>
+      <w:r>
+        <w:rPr>
+          <w:rStyle w:val="VerbatimChar"/>
+        </w:rPr>
+        <w:t xml:space="preserve">abil                         0.401***          </w:t>
+      </w:r>
+      <w:r>
+        <w:br/>
+      </w:r>
+      <w:r>
+        <w:rPr>
+          <w:rStyle w:val="VerbatimChar"/>
+        </w:rPr>
+        <w:t xml:space="preserve">                              (0.030)          </w:t>
+      </w:r>
+      <w:r>
+        <w:br/>
+      </w:r>
+      <w:r>
+        <w:rPr>
+          <w:rStyle w:val="VerbatimChar"/>
+        </w:rPr>
+        <w:t xml:space="preserve">                                               </w:t>
+      </w:r>
+      <w:r>
+        <w:br/>
+      </w:r>
+      <w:r>
+        <w:rPr>
+          <w:rStyle w:val="VerbatimChar"/>
+        </w:rPr>
+        <w:t xml:space="preserve">abil_squared                 0.051***          </w:t>
+      </w:r>
+      <w:r>
+        <w:br/>
+      </w:r>
+      <w:r>
+        <w:rPr>
+          <w:rStyle w:val="VerbatimChar"/>
+        </w:rPr>
+        <w:t xml:space="preserve">                              (0.008)          </w:t>
+      </w:r>
+      <w:r>
+        <w:br/>
+      </w:r>
+      <w:r>
+        <w:rPr>
+          <w:rStyle w:val="VerbatimChar"/>
+        </w:rPr>
+        <w:t xml:space="preserve">                                               </w:t>
+      </w:r>
+      <w:r>
+        <w:br/>
+      </w:r>
+      <w:r>
+        <w:rPr>
+          <w:rStyle w:val="VerbatimChar"/>
+        </w:rPr>
+        <w:t xml:space="preserve">Constant                     8.240***          </w:t>
+      </w:r>
+      <w:r>
+        <w:br/>
+      </w:r>
+      <w:r>
+        <w:rPr>
+          <w:rStyle w:val="VerbatimChar"/>
+        </w:rPr>
+        <w:t xml:space="preserve">                              (0.287)          </w:t>
+      </w:r>
+      <w:r>
+        <w:br/>
+      </w:r>
+      <w:r>
+        <w:rPr>
+          <w:rStyle w:val="VerbatimChar"/>
+        </w:rPr>
+        <w:t xml:space="preserve">                                               </w:t>
+      </w:r>
+      <w:r>
+        <w:br/>
+      </w:r>
+      <w:r>
+        <w:rPr>
+          <w:rStyle w:val="VerbatimChar"/>
+        </w:rPr>
+        <w:t xml:space="preserve">-----------------------------------------------</w:t>
+      </w:r>
+      <w:r>
+        <w:br/>
+      </w:r>
+      <w:r>
+        <w:rPr>
+          <w:rStyle w:val="VerbatimChar"/>
+        </w:rPr>
+        <w:t xml:space="preserve">Observations                   1,230           </w:t>
+      </w:r>
+      <w:r>
+        <w:br/>
+      </w:r>
+      <w:r>
+        <w:rPr>
+          <w:rStyle w:val="VerbatimChar"/>
+        </w:rPr>
+        <w:t xml:space="preserve">R2                             0.444           </w:t>
+      </w:r>
+      <w:r>
+        <w:br/>
+      </w:r>
+      <w:r>
+        <w:rPr>
+          <w:rStyle w:val="VerbatimChar"/>
+        </w:rPr>
+        <w:t xml:space="preserve">Adjusted R2                    0.443           </w:t>
+      </w:r>
+      <w:r>
+        <w:br/>
+      </w:r>
+      <w:r>
+        <w:rPr>
+          <w:rStyle w:val="VerbatimChar"/>
+        </w:rPr>
+        <w:t xml:space="preserve">Residual Std. Error      1.758 (df = 1225)     </w:t>
+      </w:r>
+      <w:r>
+        <w:br/>
+      </w:r>
+      <w:r>
+        <w:rPr>
+          <w:rStyle w:val="VerbatimChar"/>
+        </w:rPr>
+        <w:t xml:space="preserve">F Statistic          244.906*** (df = 4; 1225) </w:t>
+      </w:r>
+      <w:r>
+        <w:br/>
+      </w:r>
+      <w:r>
+        <w:rPr>
+          <w:rStyle w:val="VerbatimChar"/>
+        </w:rPr>
+        <w:t xml:space="preserve">===============================================</w:t>
+      </w:r>
+      <w:r>
+        <w:br/>
+      </w:r>
+      <w:r>
+        <w:rPr>
+          <w:rStyle w:val="VerbatimChar"/>
+        </w:rPr>
+        <w:t xml:space="preserve">Note:               *p&lt;0.1; **p&lt;0.05; ***p&lt;0.01</w:t>
+      </w:r>
+    </w:p>
+    <w:p>
+      <w:pPr>
+        <w:pStyle w:val="FirstParagraph"/>
+      </w:pPr>
+      <w:r>
+        <w:t xml:space="preserve">Leaving out other independent variables because they have no effect.</w:t>
+      </w:r>
+    </w:p>
+    <w:p>
+      <w:pPr>
+        <w:pStyle w:val="BodyText"/>
+      </w:pPr>
+      <m:oMathPara>
+        <m:oMathParaPr>
+          <m:jc m:val="center"/>
+        </m:oMathParaPr>
+        <m:oMath>
+          <m:acc>
+            <m:accPr>
+              <m:chr m:val="̂"/>
+            </m:accPr>
+            <m:e>
+              <m:r>
+                <m:t>e</m:t>
+              </m:r>
+              <m:r>
+                <m:t>d</m:t>
+              </m:r>
+              <m:r>
+                <m:t>u</m:t>
+              </m:r>
+              <m:r>
+                <m:t>c</m:t>
+              </m:r>
+            </m:e>
+          </m:acc>
+          <m:r>
+            <m:rPr>
+              <m:sty m:val="p"/>
+            </m:rPr>
+            <m:t>=</m:t>
+          </m:r>
+          <m:r>
+            <m:t>8.240</m:t>
+          </m:r>
+          <m:r>
+            <m:rPr>
+              <m:sty m:val="p"/>
+            </m:rPr>
+            <m:t>+</m:t>
+          </m:r>
+          <m:r>
+            <m:t>0.401</m:t>
+          </m:r>
+          <m:r>
+            <m:t> </m:t>
+          </m:r>
+          <m:r>
+            <m:t>a</m:t>
+          </m:r>
+          <m:r>
+            <m:t>b</m:t>
+          </m:r>
+          <m:r>
+            <m:t>i</m:t>
+          </m:r>
+          <m:r>
+            <m:t>l</m:t>
+          </m:r>
+          <m:r>
+            <m:rPr>
+              <m:sty m:val="p"/>
+            </m:rPr>
+            <m:t>+</m:t>
+          </m:r>
+          <m:r>
+            <m:t>0.051</m:t>
+          </m:r>
+          <m:r>
+            <m:t> </m:t>
+          </m:r>
+          <m:r>
+            <m:t>a</m:t>
+          </m:r>
+          <m:r>
+            <m:t>b</m:t>
+          </m:r>
+          <m:r>
+            <m:t>i</m:t>
+          </m:r>
+          <m:sSup>
+            <m:e>
+              <m:r>
+                <m:t>l</m:t>
+              </m:r>
+            </m:e>
+            <m:sup>
+              <m:r>
+                <m:t>2</m:t>
+              </m:r>
+            </m:sup>
+          </m:sSup>
+        </m:oMath>
+      </m:oMathPara>
+    </w:p>
+    <w:p>
+      <w:pPr>
+        <w:pStyle w:val="FirstParagraph"/>
+      </w:pPr>
+      <m:oMathPara>
+        <m:oMathParaPr>
+          <m:jc m:val="center"/>
+        </m:oMathParaPr>
+        <m:oMath>
+          <m:acc>
+            <m:accPr>
+              <m:chr m:val="̂"/>
+            </m:accPr>
+            <m:e>
+              <m:r>
+                <m:t>e</m:t>
+              </m:r>
+              <m:r>
+                <m:t>d</m:t>
+              </m:r>
+              <m:r>
+                <m:t>u</m:t>
+              </m:r>
+              <m:r>
+                <m:t>c</m:t>
+              </m:r>
+            </m:e>
+          </m:acc>
+          <m:r>
+            <m:rPr>
+              <m:sty m:val="p"/>
+            </m:rPr>
+            <m:t>′</m:t>
+          </m:r>
+          <m:r>
+            <m:rPr>
+              <m:sty m:val="p"/>
+            </m:rPr>
+            <m:t>=</m:t>
+          </m:r>
+          <m:r>
+            <m:t>0.401</m:t>
+          </m:r>
+          <m:r>
+            <m:rPr>
+              <m:sty m:val="p"/>
+            </m:rPr>
+            <m:t>+</m:t>
+          </m:r>
+          <m:r>
+            <m:t>0.102</m:t>
+          </m:r>
+          <m:r>
+            <m:t> </m:t>
+          </m:r>
+          <m:r>
+            <m:t>a</m:t>
+          </m:r>
+          <m:r>
+            <m:t>b</m:t>
+          </m:r>
+          <m:r>
+            <m:t>i</m:t>
+          </m:r>
+          <m:r>
+            <m:t>l</m:t>
+          </m:r>
+        </m:oMath>
+      </m:oMathPara>
+    </w:p>
+    <w:p>
+      <w:pPr>
+        <w:pStyle w:val="FirstParagraph"/>
+      </w:pPr>
+      <w:r>
+        <w:t xml:space="preserve">Set</w:t>
+      </w:r>
+      <w:r>
+        <w:t xml:space="preserve"> </w:t>
+      </w:r>
+      <m:oMath>
+        <m:acc>
+          <m:accPr>
+            <m:chr m:val="̂"/>
+          </m:accPr>
+          <m:e>
+            <m:r>
+              <m:t>e</m:t>
+            </m:r>
+            <m:r>
+              <m:t>d</m:t>
+            </m:r>
+            <m:r>
+              <m:t>u</m:t>
+            </m:r>
+            <m:r>
+              <m:t>c</m:t>
+            </m:r>
+          </m:e>
+        </m:acc>
+      </m:oMath>
+      <w:r>
+        <w:t xml:space="preserve"> </w:t>
+      </w:r>
+      <w:r>
+        <w:t xml:space="preserve">equal to zero.</w:t>
+      </w:r>
+    </w:p>
+    <w:p>
+      <w:pPr>
+        <w:pStyle w:val="BodyText"/>
+      </w:pPr>
+      <m:oMathPara>
+        <m:oMathParaPr>
+          <m:jc m:val="center"/>
+        </m:oMathParaPr>
+        <m:oMath>
+          <m:r>
+            <m:t>0</m:t>
+          </m:r>
+          <m:r>
+            <m:rPr>
+              <m:sty m:val="p"/>
+            </m:rPr>
+            <m:t>=</m:t>
+          </m:r>
+          <m:r>
+            <m:t>0.401</m:t>
+          </m:r>
+          <m:r>
+            <m:rPr>
+              <m:sty m:val="p"/>
+            </m:rPr>
+            <m:t>+</m:t>
+          </m:r>
+          <m:r>
+            <m:t>0.102</m:t>
+          </m:r>
+          <m:r>
+            <m:t> </m:t>
+          </m:r>
+          <m:r>
+            <m:t>a</m:t>
+          </m:r>
+          <m:r>
+            <m:t>b</m:t>
+          </m:r>
+          <m:r>
+            <m:t>i</m:t>
+          </m:r>
+          <m:r>
+            <m:t>l</m:t>
+          </m:r>
+        </m:oMath>
+      </m:oMathPara>
+    </w:p>
+    <w:p>
+      <w:pPr>
+        <w:pStyle w:val="FirstParagraph"/>
+      </w:pPr>
+      <m:oMathPara>
+        <m:oMathParaPr>
+          <m:jc m:val="center"/>
+        </m:oMathParaPr>
+        <m:oMath>
+          <m:r>
+            <m:rPr>
+              <m:sty m:val="p"/>
+            </m:rPr>
+            <m:t>=</m:t>
+          </m:r>
+          <m:f>
+            <m:fPr>
+              <m:type m:val="bar"/>
+            </m:fPr>
+            <m:num>
+              <m:r>
+                <m:rPr>
+                  <m:sty m:val="p"/>
+                </m:rPr>
+                <m:t>−</m:t>
+              </m:r>
+              <m:r>
+                <m:t>0.401</m:t>
+              </m:r>
+            </m:num>
+            <m:den>
+              <m:r>
+                <m:t>0.102</m:t>
+              </m:r>
+              <m:r>
+                <m:t> </m:t>
+              </m:r>
+              <m:r>
+                <m:t>a</m:t>
+              </m:r>
+              <m:r>
+                <m:t>b</m:t>
+              </m:r>
+              <m:r>
+                <m:t>i</m:t>
+              </m:r>
+              <m:r>
+                <m:t>l</m:t>
+              </m:r>
+            </m:den>
+          </m:f>
+        </m:oMath>
+      </m:oMathPara>
+    </w:p>
+    <w:p>
+      <w:pPr>
+        <w:pStyle w:val="FirstParagraph"/>
+      </w:pPr>
+      <m:oMath>
+        <m:r>
+          <m:t>a</m:t>
+        </m:r>
+        <m:r>
+          <m:t>b</m:t>
+        </m:r>
+        <m:r>
+          <m:t>i</m:t>
+        </m:r>
+        <m:sSup>
+          <m:e>
+            <m:r>
+              <m:t>l</m:t>
+            </m:r>
+          </m:e>
+          <m:sup>
+            <m:r>
+              <m:rPr>
+                <m:sty m:val="p"/>
+              </m:rPr>
+              <m:t>*</m:t>
+            </m:r>
+          </m:sup>
+        </m:sSup>
+      </m:oMath>
+      <w:r>
+        <w:t xml:space="preserve"> </w:t>
+      </w:r>
+      <w:r>
+        <w:t xml:space="preserve">is equal to -3.93.</w:t>
+      </w:r>
+      <w:r>
+        <w:t xml:space="preserve"> </w:t>
+      </w:r>
+      <m:oMath>
+        <m:r>
+          <m:t>e</m:t>
+        </m:r>
+        <m:r>
+          <m:t>d</m:t>
+        </m:r>
+        <m:r>
+          <m:t>u</m:t>
+        </m:r>
+        <m:r>
+          <m:t>c</m:t>
+        </m:r>
+      </m:oMath>
+      <w:r>
+        <w:t xml:space="preserve"> </w:t>
+      </w:r>
+      <w:r>
+        <w:t xml:space="preserve">is minimized when</w:t>
+      </w:r>
+      <w:r>
+        <w:t xml:space="preserve"> </w:t>
+      </w:r>
+      <m:oMath>
+        <m:r>
+          <m:t>a</m:t>
+        </m:r>
+        <m:r>
+          <m:t>b</m:t>
+        </m:r>
+        <m:r>
+          <m:t>i</m:t>
+        </m:r>
+        <m:r>
+          <m:t>l</m:t>
+        </m:r>
+      </m:oMath>
+      <w:r>
+        <w:t xml:space="preserve"> </w:t>
+      </w:r>
+      <w:r>
+        <w:t xml:space="preserve">is -3.93.</w:t>
+      </w:r>
+    </w:p>
+    <w:p>
+      <w:pPr>
+        <w:pStyle w:val="BodyText"/>
+      </w:pPr>
+      <m:oMathPara>
+        <m:oMathParaPr>
+          <m:jc m:val="center"/>
+        </m:oMathParaPr>
+        <m:oMath>
+          <m:acc>
+            <m:accPr>
+              <m:chr m:val="̂"/>
+            </m:accPr>
+            <m:e>
+              <m:r>
+                <m:t>e</m:t>
+              </m:r>
+              <m:r>
+                <m:t>d</m:t>
+              </m:r>
+              <m:r>
+                <m:t>u</m:t>
+              </m:r>
+              <m:r>
+                <m:t>c</m:t>
+              </m:r>
+            </m:e>
+          </m:acc>
+          <m:r>
+            <m:rPr>
+              <m:sty m:val="p"/>
+            </m:rPr>
+            <m:t>″</m:t>
+          </m:r>
+          <m:r>
+            <m:rPr>
+              <m:sty m:val="p"/>
+            </m:rPr>
+            <m:t>=</m:t>
+          </m:r>
+          <m:r>
+            <m:t>0.102</m:t>
+          </m:r>
+        </m:oMath>
+      </m:oMathPara>
+    </w:p>
+    <w:p>
+      <w:pPr>
+        <w:pStyle w:val="FirstParagraph"/>
+      </w:pPr>
+      <w:r>
+        <w:t xml:space="preserve">Because the second derivative is positive, the critical value (-3.93) is a minimum.</w:t>
+      </w:r>
+    </w:p>
+    <w:bookmarkEnd w:id="36"/>
+    <w:bookmarkStart w:id="37" w:name="part-v-1"/>
+    <w:p>
+      <w:pPr>
+        <w:pStyle w:val="Heading3"/>
+      </w:pPr>
+      <w:r>
+        <w:t xml:space="preserve">Part v</w:t>
+      </w:r>
+    </w:p>
+    <w:p>
+      <w:pPr>
+        <w:pStyle w:val="SourceCode"/>
+      </w:pPr>
+      <w:r>
+        <w:rPr>
+          <w:rStyle w:val="SpecialCharTok"/>
+        </w:rPr>
+        <w:t xml:space="preserve">-</w:t>
+      </w:r>
+      <w:r>
+        <w:rPr>
+          <w:rStyle w:val="FloatTok"/>
+        </w:rPr>
+        <w:t xml:space="preserve">0.401</w:t>
+      </w:r>
+      <w:r>
+        <w:rPr>
+          <w:rStyle w:val="SpecialCharTok"/>
+        </w:rPr>
+        <w:t xml:space="preserve">/</w:t>
+      </w:r>
+      <w:r>
+        <w:rPr>
+          <w:rStyle w:val="FloatTok"/>
+        </w:rPr>
+        <w:t xml:space="preserve">0.102</w:t>
+      </w:r>
+    </w:p>
+    <w:p>
+      <w:pPr>
+        <w:pStyle w:val="SourceCode"/>
+      </w:pPr>
+      <w:r>
+        <w:rPr>
+          <w:rStyle w:val="VerbatimChar"/>
+        </w:rPr>
+        <w:t xml:space="preserve">[1] -3.931373</w:t>
+      </w:r>
+    </w:p>
+    <w:p>
+      <w:pPr>
+        <w:pStyle w:val="SourceCode"/>
+      </w:pPr>
+      <w:r>
+        <w:rPr>
+          <w:rStyle w:val="NormalTok"/>
+        </w:rPr>
+        <w:t xml:space="preserve">tb2 </w:t>
+      </w:r>
+      <w:r>
+        <w:rPr>
+          <w:rStyle w:val="OtherTok"/>
+        </w:rPr>
+        <w:t xml:space="preserve">&lt;-</w:t>
+      </w:r>
+      <w:r>
+        <w:rPr>
+          <w:rStyle w:val="NormalTok"/>
+        </w:rPr>
+        <w:t xml:space="preserve"> </w:t>
+      </w:r>
+      <w:r>
+        <w:rPr>
+          <w:rStyle w:val="FunctionTok"/>
+        </w:rPr>
+        <w:t xml:space="preserve">table</w:t>
+      </w:r>
+      <w:r>
+        <w:rPr>
+          <w:rStyle w:val="NormalTok"/>
+        </w:rPr>
+        <w:t xml:space="preserve">(htv</w:t>
+      </w:r>
+      <w:r>
+        <w:rPr>
+          <w:rStyle w:val="SpecialCharTok"/>
+        </w:rPr>
+        <w:t xml:space="preserve">$</w:t>
+      </w:r>
+      <w:r>
+        <w:rPr>
+          <w:rStyle w:val="NormalTok"/>
+        </w:rPr>
+        <w:t xml:space="preserve">abil</w:t>
+      </w:r>
+      <w:r>
+        <w:rPr>
+          <w:rStyle w:val="SpecialCharTok"/>
+        </w:rPr>
+        <w:t xml:space="preserve">&lt;</w:t>
+      </w:r>
+      <w:r>
+        <w:rPr>
+          <w:rStyle w:val="NormalTok"/>
+        </w:rPr>
+        <w:t xml:space="preserve">(</w:t>
+      </w:r>
+      <w:r>
+        <w:rPr>
+          <w:rStyle w:val="SpecialCharTok"/>
+        </w:rPr>
+        <w:t xml:space="preserve">-</w:t>
+      </w:r>
+      <w:r>
+        <w:rPr>
+          <w:rStyle w:val="FloatTok"/>
+        </w:rPr>
+        <w:t xml:space="preserve">0.401</w:t>
+      </w:r>
+      <w:r>
+        <w:rPr>
+          <w:rStyle w:val="SpecialCharTok"/>
+        </w:rPr>
+        <w:t xml:space="preserve">/</w:t>
+      </w:r>
+      <w:r>
+        <w:rPr>
+          <w:rStyle w:val="FloatTok"/>
+        </w:rPr>
+        <w:t xml:space="preserve">0.102</w:t>
+      </w:r>
+      <w:r>
+        <w:rPr>
+          <w:rStyle w:val="NormalTok"/>
+        </w:rPr>
+        <w:t xml:space="preserve">))</w:t>
+      </w:r>
+      <w:r>
+        <w:br/>
+      </w:r>
+      <w:r>
+        <w:rPr>
+          <w:rStyle w:val="NormalTok"/>
+        </w:rPr>
+        <w:t xml:space="preserve">ptb2 </w:t>
+      </w:r>
+      <w:r>
+        <w:rPr>
+          <w:rStyle w:val="OtherTok"/>
+        </w:rPr>
+        <w:t xml:space="preserve">&lt;-</w:t>
+      </w:r>
+      <w:r>
+        <w:rPr>
+          <w:rStyle w:val="NormalTok"/>
+        </w:rPr>
+        <w:t xml:space="preserve"> </w:t>
+      </w:r>
+      <w:r>
+        <w:rPr>
+          <w:rStyle w:val="FunctionTok"/>
+        </w:rPr>
+        <w:t xml:space="preserve">prop.table</w:t>
+      </w:r>
+      <w:r>
+        <w:rPr>
+          <w:rStyle w:val="NormalTok"/>
+        </w:rPr>
+        <w:t xml:space="preserve">(tb2)</w:t>
+      </w:r>
+      <w:r>
+        <w:rPr>
+          <w:rStyle w:val="SpecialCharTok"/>
+        </w:rPr>
+        <w:t xml:space="preserve">*</w:t>
+      </w:r>
+      <w:r>
+        <w:rPr>
+          <w:rStyle w:val="DecValTok"/>
+        </w:rPr>
+        <w:t xml:space="preserve">100</w:t>
+      </w:r>
+      <w:r>
+        <w:br/>
+      </w:r>
+      <w:r>
+        <w:rPr>
+          <w:rStyle w:val="NormalTok"/>
+        </w:rPr>
+        <w:t xml:space="preserve">ptb2[</w:t>
+      </w:r>
+      <w:r>
+        <w:rPr>
+          <w:rStyle w:val="DecValTok"/>
+        </w:rPr>
+        <w:t xml:space="preserve">2</w:t>
+      </w:r>
+      <w:r>
+        <w:rPr>
+          <w:rStyle w:val="NormalTok"/>
+        </w:rPr>
+        <w:t xml:space="preserve">]</w:t>
+      </w:r>
+    </w:p>
+    <w:p>
+      <w:pPr>
+        <w:pStyle w:val="SourceCode"/>
+      </w:pPr>
+      <w:r>
+        <w:rPr>
+          <w:rStyle w:val="VerbatimChar"/>
+        </w:rPr>
+        <w:t xml:space="preserve">    TRUE </w:t>
+      </w:r>
+      <w:r>
+        <w:br/>
+      </w:r>
+      <w:r>
+        <w:rPr>
+          <w:rStyle w:val="VerbatimChar"/>
+        </w:rPr>
+        <w:t xml:space="preserve">1.219512 </w:t>
+      </w:r>
+    </w:p>
+    <w:p>
+      <w:pPr>
+        <w:pStyle w:val="FirstParagraph"/>
+      </w:pPr>
+      <w:r>
+        <w:t xml:space="preserve">From the data, only 1.22 percent of men have an</w:t>
+      </w:r>
+      <w:r>
+        <w:t xml:space="preserve"> </w:t>
+      </w:r>
+      <m:oMath>
+        <m:r>
+          <m:t>a</m:t>
+        </m:r>
+        <m:r>
+          <m:t>b</m:t>
+        </m:r>
+        <m:r>
+          <m:t>i</m:t>
+        </m:r>
+        <m:r>
+          <m:t>l</m:t>
+        </m:r>
+      </m:oMath>
+      <w:r>
+        <w:t xml:space="preserve"> </w:t>
+      </w:r>
+      <w:r>
+        <w:t xml:space="preserve">less than -3.931.</w:t>
+      </w:r>
+    </w:p>
+    <w:bookmarkEnd w:id="37"/>
+    <w:bookmarkEnd w:id="38"/>
     <w:sectPr/>
   </w:body>
 </w:document>

</xml_diff>